<commit_message>
Modify Sidak docs after review
</commit_message>
<xml_diff>
--- a/docs/ІП-11_Сідак_ПЗ.docx
+++ b/docs/ІП-11_Сідак_ПЗ.docx
@@ -263,20 +263,30 @@
       <w:r>
         <w:rPr>
           <w:color w:val="000000" w:themeColor="text1"/>
-        </w:rPr>
-        <w:t xml:space="preserve"> (комплексна</w:t>
-      </w:r>
-      <w:r>
-        <w:rPr>
-          <w:color w:val="000000" w:themeColor="text1"/>
-        </w:rPr>
-        <w:t xml:space="preserve"> </w:t>
-      </w:r>
-      <w:r>
-        <w:rPr>
-          <w:color w:val="000000" w:themeColor="text1"/>
-        </w:rPr>
-        <w:t>тема)</w:t>
+          <w:lang w:val="en-US"/>
+        </w:rPr>
+        <w:t xml:space="preserve">. API </w:t>
+      </w:r>
+      <w:proofErr w:type="spellStart"/>
+      <w:r>
+        <w:rPr>
+          <w:color w:val="000000" w:themeColor="text1"/>
+          <w:lang w:val="ru-RU"/>
+        </w:rPr>
+        <w:t>серв</w:t>
+      </w:r>
+      <w:r>
+        <w:rPr>
+          <w:color w:val="000000" w:themeColor="text1"/>
+        </w:rPr>
+        <w:t>іс</w:t>
+      </w:r>
+      <w:proofErr w:type="spellEnd"/>
+      <w:r>
+        <w:rPr>
+          <w:color w:val="000000" w:themeColor="text1"/>
+        </w:rPr>
+        <w:t xml:space="preserve"> машинного навчання</w:t>
       </w:r>
     </w:p>
     <w:p>
@@ -521,7 +531,7 @@
               <w:caps w:val="0"/>
               <w:kern w:val="2"/>
               <w:sz w:val="24"/>
-              <w:lang w:val="en-UA" w:eastAsia="en-GB"/>
+              <w:lang w:eastAsia="en-GB"/>
               <w14:ligatures w14:val="standardContextual"/>
             </w:rPr>
           </w:pPr>
@@ -592,7 +602,7 @@
               <w:caps w:val="0"/>
               <w:kern w:val="2"/>
               <w:sz w:val="24"/>
-              <w:lang w:val="en-UA" w:eastAsia="en-GB"/>
+              <w:lang w:eastAsia="en-GB"/>
               <w14:ligatures w14:val="standardContextual"/>
             </w:rPr>
           </w:pPr>
@@ -609,7 +619,7 @@
                 <w:caps w:val="0"/>
                 <w:kern w:val="2"/>
                 <w:sz w:val="24"/>
-                <w:lang w:val="en-UA" w:eastAsia="en-GB"/>
+                <w:lang w:eastAsia="en-GB"/>
                 <w14:ligatures w14:val="standardContextual"/>
               </w:rPr>
               <w:tab/>
@@ -674,7 +684,7 @@
               <w:kern w:val="2"/>
               <w:sz w:val="24"/>
               <w:szCs w:val="24"/>
-              <w:lang w:val="en-UA" w:eastAsia="en-GB"/>
+              <w:lang w:eastAsia="en-GB"/>
               <w14:ligatures w14:val="standardContextual"/>
             </w:rPr>
           </w:pPr>
@@ -692,7 +702,7 @@
                 <w:kern w:val="2"/>
                 <w:sz w:val="24"/>
                 <w:szCs w:val="24"/>
-                <w:lang w:val="en-UA" w:eastAsia="en-GB"/>
+                <w:lang w:eastAsia="en-GB"/>
                 <w14:ligatures w14:val="standardContextual"/>
               </w:rPr>
               <w:tab/>
@@ -758,7 +768,7 @@
               <w:kern w:val="2"/>
               <w:sz w:val="24"/>
               <w:szCs w:val="24"/>
-              <w:lang w:val="en-UA" w:eastAsia="en-GB"/>
+              <w:lang w:eastAsia="en-GB"/>
               <w14:ligatures w14:val="standardContextual"/>
             </w:rPr>
           </w:pPr>
@@ -776,7 +786,7 @@
                 <w:kern w:val="2"/>
                 <w:sz w:val="24"/>
                 <w:szCs w:val="24"/>
-                <w:lang w:val="en-UA" w:eastAsia="en-GB"/>
+                <w:lang w:eastAsia="en-GB"/>
                 <w14:ligatures w14:val="standardContextual"/>
               </w:rPr>
               <w:tab/>
@@ -839,7 +849,7 @@
               <w:kern w:val="2"/>
               <w:sz w:val="24"/>
               <w:szCs w:val="24"/>
-              <w:lang w:val="en-UA" w:eastAsia="en-GB"/>
+              <w:lang w:eastAsia="en-GB"/>
               <w14:ligatures w14:val="standardContextual"/>
             </w:rPr>
           </w:pPr>
@@ -902,7 +912,7 @@
               <w:caps w:val="0"/>
               <w:kern w:val="2"/>
               <w:sz w:val="24"/>
-              <w:lang w:val="en-UA" w:eastAsia="en-GB"/>
+              <w:lang w:eastAsia="en-GB"/>
               <w14:ligatures w14:val="standardContextual"/>
             </w:rPr>
           </w:pPr>
@@ -919,7 +929,7 @@
                 <w:caps w:val="0"/>
                 <w:kern w:val="2"/>
                 <w:sz w:val="24"/>
-                <w:lang w:val="en-UA" w:eastAsia="en-GB"/>
+                <w:lang w:eastAsia="en-GB"/>
                 <w14:ligatures w14:val="standardContextual"/>
               </w:rPr>
               <w:tab/>
@@ -984,7 +994,7 @@
               <w:kern w:val="2"/>
               <w:sz w:val="24"/>
               <w:szCs w:val="24"/>
-              <w:lang w:val="en-UA" w:eastAsia="en-GB"/>
+              <w:lang w:eastAsia="en-GB"/>
               <w14:ligatures w14:val="standardContextual"/>
             </w:rPr>
           </w:pPr>
@@ -1002,7 +1012,7 @@
                 <w:kern w:val="2"/>
                 <w:sz w:val="24"/>
                 <w:szCs w:val="24"/>
-                <w:lang w:val="en-UA" w:eastAsia="en-GB"/>
+                <w:lang w:eastAsia="en-GB"/>
                 <w14:ligatures w14:val="standardContextual"/>
               </w:rPr>
               <w:tab/>
@@ -1068,7 +1078,7 @@
               <w:kern w:val="2"/>
               <w:sz w:val="24"/>
               <w:szCs w:val="24"/>
-              <w:lang w:val="en-UA" w:eastAsia="en-GB"/>
+              <w:lang w:eastAsia="en-GB"/>
               <w14:ligatures w14:val="standardContextual"/>
             </w:rPr>
           </w:pPr>
@@ -1087,7 +1097,7 @@
                 <w:kern w:val="2"/>
                 <w:sz w:val="24"/>
                 <w:szCs w:val="24"/>
-                <w:lang w:val="en-UA" w:eastAsia="en-GB"/>
+                <w:lang w:eastAsia="en-GB"/>
                 <w14:ligatures w14:val="standardContextual"/>
               </w:rPr>
               <w:tab/>
@@ -1153,7 +1163,7 @@
               <w:kern w:val="2"/>
               <w:sz w:val="24"/>
               <w:szCs w:val="24"/>
-              <w:lang w:val="en-UA" w:eastAsia="en-GB"/>
+              <w:lang w:eastAsia="en-GB"/>
               <w14:ligatures w14:val="standardContextual"/>
             </w:rPr>
           </w:pPr>
@@ -1172,7 +1182,7 @@
                 <w:kern w:val="2"/>
                 <w:sz w:val="24"/>
                 <w:szCs w:val="24"/>
-                <w:lang w:val="en-UA" w:eastAsia="en-GB"/>
+                <w:lang w:eastAsia="en-GB"/>
                 <w14:ligatures w14:val="standardContextual"/>
               </w:rPr>
               <w:tab/>
@@ -1238,7 +1248,7 @@
               <w:noProof/>
               <w:kern w:val="2"/>
               <w:sz w:val="24"/>
-              <w:lang w:val="en-UA" w:eastAsia="en-GB"/>
+              <w:lang w:eastAsia="en-GB"/>
               <w14:ligatures w14:val="standardContextual"/>
             </w:rPr>
           </w:pPr>
@@ -1257,7 +1267,7 @@
                 <w:noProof/>
                 <w:kern w:val="2"/>
                 <w:sz w:val="24"/>
-                <w:lang w:val="en-UA" w:eastAsia="en-GB"/>
+                <w:lang w:eastAsia="en-GB"/>
                 <w14:ligatures w14:val="standardContextual"/>
               </w:rPr>
               <w:tab/>
@@ -1348,7 +1358,7 @@
               <w:noProof/>
               <w:kern w:val="2"/>
               <w:sz w:val="24"/>
-              <w:lang w:val="en-UA" w:eastAsia="en-GB"/>
+              <w:lang w:eastAsia="en-GB"/>
               <w14:ligatures w14:val="standardContextual"/>
             </w:rPr>
           </w:pPr>
@@ -1367,7 +1377,7 @@
                 <w:noProof/>
                 <w:kern w:val="2"/>
                 <w:sz w:val="24"/>
-                <w:lang w:val="en-UA" w:eastAsia="en-GB"/>
+                <w:lang w:eastAsia="en-GB"/>
                 <w14:ligatures w14:val="standardContextual"/>
               </w:rPr>
               <w:tab/>
@@ -1455,7 +1465,7 @@
               <w:kern w:val="2"/>
               <w:sz w:val="24"/>
               <w:szCs w:val="24"/>
-              <w:lang w:val="en-UA" w:eastAsia="en-GB"/>
+              <w:lang w:eastAsia="en-GB"/>
               <w14:ligatures w14:val="standardContextual"/>
             </w:rPr>
           </w:pPr>
@@ -1518,7 +1528,7 @@
               <w:caps w:val="0"/>
               <w:kern w:val="2"/>
               <w:sz w:val="24"/>
-              <w:lang w:val="en-UA" w:eastAsia="en-GB"/>
+              <w:lang w:eastAsia="en-GB"/>
               <w14:ligatures w14:val="standardContextual"/>
             </w:rPr>
           </w:pPr>
@@ -1535,7 +1545,7 @@
                 <w:caps w:val="0"/>
                 <w:kern w:val="2"/>
                 <w:sz w:val="24"/>
-                <w:lang w:val="en-UA" w:eastAsia="en-GB"/>
+                <w:lang w:eastAsia="en-GB"/>
                 <w14:ligatures w14:val="standardContextual"/>
               </w:rPr>
               <w:tab/>
@@ -1600,7 +1610,7 @@
               <w:kern w:val="2"/>
               <w:sz w:val="24"/>
               <w:szCs w:val="24"/>
-              <w:lang w:val="en-UA" w:eastAsia="en-GB"/>
+              <w:lang w:eastAsia="en-GB"/>
               <w14:ligatures w14:val="standardContextual"/>
             </w:rPr>
           </w:pPr>
@@ -1618,7 +1628,7 @@
                 <w:kern w:val="2"/>
                 <w:sz w:val="24"/>
                 <w:szCs w:val="24"/>
-                <w:lang w:val="en-UA" w:eastAsia="en-GB"/>
+                <w:lang w:eastAsia="en-GB"/>
                 <w14:ligatures w14:val="standardContextual"/>
               </w:rPr>
               <w:tab/>
@@ -1684,7 +1694,7 @@
               <w:kern w:val="2"/>
               <w:sz w:val="24"/>
               <w:szCs w:val="24"/>
-              <w:lang w:val="en-UA" w:eastAsia="en-GB"/>
+              <w:lang w:eastAsia="en-GB"/>
               <w14:ligatures w14:val="standardContextual"/>
             </w:rPr>
           </w:pPr>
@@ -1702,7 +1712,7 @@
                 <w:kern w:val="2"/>
                 <w:sz w:val="24"/>
                 <w:szCs w:val="24"/>
-                <w:lang w:val="en-UA" w:eastAsia="en-GB"/>
+                <w:lang w:eastAsia="en-GB"/>
                 <w14:ligatures w14:val="standardContextual"/>
               </w:rPr>
               <w:tab/>
@@ -1765,7 +1775,7 @@
               <w:kern w:val="2"/>
               <w:sz w:val="24"/>
               <w:szCs w:val="24"/>
-              <w:lang w:val="en-UA" w:eastAsia="en-GB"/>
+              <w:lang w:eastAsia="en-GB"/>
               <w14:ligatures w14:val="standardContextual"/>
             </w:rPr>
           </w:pPr>
@@ -1828,7 +1838,7 @@
               <w:caps w:val="0"/>
               <w:kern w:val="2"/>
               <w:sz w:val="24"/>
-              <w:lang w:val="en-UA" w:eastAsia="en-GB"/>
+              <w:lang w:eastAsia="en-GB"/>
               <w14:ligatures w14:val="standardContextual"/>
             </w:rPr>
           </w:pPr>
@@ -1890,7 +1900,7 @@
               <w:caps w:val="0"/>
               <w:kern w:val="2"/>
               <w:sz w:val="24"/>
-              <w:lang w:val="en-UA" w:eastAsia="en-GB"/>
+              <w:lang w:eastAsia="en-GB"/>
               <w14:ligatures w14:val="standardContextual"/>
             </w:rPr>
           </w:pPr>
@@ -1952,7 +1962,7 @@
               <w:caps w:val="0"/>
               <w:kern w:val="2"/>
               <w:sz w:val="24"/>
-              <w:lang w:val="en-UA" w:eastAsia="en-GB"/>
+              <w:lang w:eastAsia="en-GB"/>
               <w14:ligatures w14:val="standardContextual"/>
             </w:rPr>
           </w:pPr>
@@ -2434,7 +2444,21 @@
         <w:rPr>
           <w:szCs w:val="28"/>
         </w:rPr>
-        <w:t xml:space="preserve"> присвячено розробці веб-застосунку </w:t>
+        <w:t xml:space="preserve"> присвячено розробці </w:t>
+      </w:r>
+      <w:proofErr w:type="spellStart"/>
+      <w:r>
+        <w:rPr>
+          <w:szCs w:val="28"/>
+        </w:rPr>
+        <w:t>вебзастосунку</w:t>
+      </w:r>
+      <w:proofErr w:type="spellEnd"/>
+      <w:r>
+        <w:rPr>
+          <w:szCs w:val="28"/>
+        </w:rPr>
+        <w:t xml:space="preserve"> </w:t>
       </w:r>
       <w:r>
         <w:rPr>
@@ -2466,21 +2490,127 @@
         <w:rPr>
           <w:szCs w:val="28"/>
         </w:rPr>
-        <w:t xml:space="preserve">Метою розробки програмного забезпечення є пришвидшення та автоматизація пошуку релевантних вакансій </w:t>
+        <w:t xml:space="preserve">Метою </w:t>
+      </w:r>
+      <w:r>
+        <w:rPr>
+          <w:szCs w:val="28"/>
+        </w:rPr>
+        <w:t xml:space="preserve">дипломного </w:t>
       </w:r>
       <w:proofErr w:type="spellStart"/>
       <w:r>
         <w:rPr>
           <w:szCs w:val="28"/>
         </w:rPr>
-        <w:t>пошукачами</w:t>
+        <w:t>проєкту</w:t>
       </w:r>
       <w:proofErr w:type="spellEnd"/>
       <w:r>
         <w:rPr>
           <w:szCs w:val="28"/>
         </w:rPr>
-        <w:t xml:space="preserve"> роботи та адаптації під них резюме користувача.</w:t>
+        <w:t xml:space="preserve"> </w:t>
+      </w:r>
+      <w:r>
+        <w:rPr>
+          <w:szCs w:val="28"/>
+        </w:rPr>
+        <w:t xml:space="preserve">є </w:t>
+      </w:r>
+      <w:r>
+        <w:rPr>
+          <w:szCs w:val="28"/>
+        </w:rPr>
+        <w:t xml:space="preserve">створення </w:t>
+      </w:r>
+      <w:proofErr w:type="spellStart"/>
+      <w:r>
+        <w:rPr>
+          <w:szCs w:val="28"/>
+        </w:rPr>
+        <w:t>вебзастосунку</w:t>
+      </w:r>
+      <w:proofErr w:type="spellEnd"/>
+      <w:r>
+        <w:rPr>
+          <w:szCs w:val="28"/>
+        </w:rPr>
+        <w:t xml:space="preserve">, котрий допомагає </w:t>
+      </w:r>
+      <w:proofErr w:type="spellStart"/>
+      <w:r>
+        <w:rPr>
+          <w:szCs w:val="28"/>
+        </w:rPr>
+        <w:t>пошукачам</w:t>
+      </w:r>
+      <w:proofErr w:type="spellEnd"/>
+      <w:r>
+        <w:rPr>
+          <w:szCs w:val="28"/>
+        </w:rPr>
+        <w:t xml:space="preserve"> роботи підбирати найбільш </w:t>
+      </w:r>
+      <w:r>
+        <w:rPr>
+          <w:szCs w:val="28"/>
+        </w:rPr>
+        <w:t>релевантн</w:t>
+      </w:r>
+      <w:r>
+        <w:rPr>
+          <w:szCs w:val="28"/>
+        </w:rPr>
+        <w:t>і</w:t>
+      </w:r>
+      <w:r>
+        <w:rPr>
+          <w:szCs w:val="28"/>
+        </w:rPr>
+        <w:t xml:space="preserve"> вакансі</w:t>
+      </w:r>
+      <w:r>
+        <w:rPr>
+          <w:szCs w:val="28"/>
+        </w:rPr>
+        <w:t xml:space="preserve">ї в </w:t>
+      </w:r>
+      <w:r>
+        <w:rPr>
+          <w:szCs w:val="28"/>
+        </w:rPr>
+        <w:t>IT</w:t>
+      </w:r>
+      <w:r>
+        <w:rPr>
+          <w:szCs w:val="28"/>
+        </w:rPr>
+        <w:t>-галузі</w:t>
+      </w:r>
+      <w:r>
+        <w:rPr>
+          <w:szCs w:val="28"/>
+        </w:rPr>
+        <w:t xml:space="preserve"> та адапт</w:t>
+      </w:r>
+      <w:r>
+        <w:rPr>
+          <w:szCs w:val="28"/>
+        </w:rPr>
+        <w:t xml:space="preserve">увати зміст </w:t>
+      </w:r>
+      <w:r>
+        <w:rPr>
+          <w:szCs w:val="28"/>
+        </w:rPr>
+        <w:t>резюме користувача</w:t>
+      </w:r>
+      <w:r>
+        <w:rPr>
+          <w:szCs w:val="28"/>
+        </w:rPr>
+        <w:t xml:space="preserve"> від вимоги обраних вакансій, що підвищує точність процесу працевлаштування для обох сторін на ринку праці</w:t>
       </w:r>
     </w:p>
     <w:p>
@@ -2527,12 +2657,6 @@
           <w:szCs w:val="28"/>
         </w:rPr>
         <w:t xml:space="preserve"> </w:t>
-      </w:r>
-      <w:r>
-        <w:rPr>
-          <w:szCs w:val="28"/>
-        </w:rPr>
-        <w:t>буде</w:t>
       </w:r>
       <w:r>
         <w:rPr>
@@ -2996,7 +3120,7 @@
               <w:textAlignment w:val="baseline"/>
               <w:rPr>
                 <w:szCs w:val="28"/>
-                <w:lang w:val="en-UA" w:eastAsia="en-GB"/>
+                <w:lang w:eastAsia="en-GB"/>
               </w:rPr>
             </w:pPr>
             <w:r>
@@ -3004,14 +3128,7 @@
                 <w:szCs w:val="28"/>
                 <w:lang w:eastAsia="en-GB"/>
               </w:rPr>
-              <w:t>№</w:t>
-            </w:r>
-            <w:r>
-              <w:rPr>
-                <w:szCs w:val="28"/>
-                <w:lang w:val="en-UA" w:eastAsia="en-GB"/>
-              </w:rPr>
-              <w:t> </w:t>
+              <w:t>№ </w:t>
             </w:r>
           </w:p>
         </w:tc>
@@ -3034,7 +3151,7 @@
               <w:textAlignment w:val="baseline"/>
               <w:rPr>
                 <w:szCs w:val="28"/>
-                <w:lang w:val="en-UA" w:eastAsia="en-GB"/>
+                <w:lang w:eastAsia="en-GB"/>
               </w:rPr>
             </w:pPr>
             <w:r>
@@ -3042,14 +3159,7 @@
                 <w:szCs w:val="28"/>
                 <w:lang w:eastAsia="en-GB"/>
               </w:rPr>
-              <w:t>Назва</w:t>
-            </w:r>
-            <w:r>
-              <w:rPr>
-                <w:szCs w:val="28"/>
-                <w:lang w:val="en-UA" w:eastAsia="en-GB"/>
-              </w:rPr>
-              <w:t> </w:t>
+              <w:t>Назва </w:t>
             </w:r>
           </w:p>
         </w:tc>
@@ -3072,7 +3182,7 @@
               <w:textAlignment w:val="baseline"/>
               <w:rPr>
                 <w:szCs w:val="28"/>
-                <w:lang w:val="en-UA" w:eastAsia="en-GB"/>
+                <w:lang w:eastAsia="en-GB"/>
               </w:rPr>
             </w:pPr>
             <w:r>
@@ -3080,14 +3190,7 @@
                 <w:szCs w:val="28"/>
                 <w:lang w:eastAsia="en-GB"/>
               </w:rPr>
-              <w:t>ID Вимоги</w:t>
-            </w:r>
-            <w:r>
-              <w:rPr>
-                <w:szCs w:val="28"/>
-                <w:lang w:val="en-UA" w:eastAsia="en-GB"/>
-              </w:rPr>
-              <w:t> </w:t>
+              <w:t>ID Вимоги </w:t>
             </w:r>
           </w:p>
         </w:tc>
@@ -3110,7 +3213,7 @@
               <w:textAlignment w:val="baseline"/>
               <w:rPr>
                 <w:szCs w:val="28"/>
-                <w:lang w:val="en-UA" w:eastAsia="en-GB"/>
+                <w:lang w:eastAsia="en-GB"/>
               </w:rPr>
             </w:pPr>
             <w:r>
@@ -3118,14 +3221,7 @@
                 <w:szCs w:val="28"/>
                 <w:lang w:eastAsia="en-GB"/>
               </w:rPr>
-              <w:t>Пріоритети</w:t>
-            </w:r>
-            <w:r>
-              <w:rPr>
-                <w:szCs w:val="28"/>
-                <w:lang w:val="en-UA" w:eastAsia="en-GB"/>
-              </w:rPr>
-              <w:t> </w:t>
+              <w:t>Пріоритети </w:t>
             </w:r>
           </w:p>
         </w:tc>
@@ -3148,7 +3244,7 @@
               <w:textAlignment w:val="baseline"/>
               <w:rPr>
                 <w:szCs w:val="28"/>
-                <w:lang w:val="en-UA" w:eastAsia="en-GB"/>
+                <w:lang w:eastAsia="en-GB"/>
               </w:rPr>
             </w:pPr>
             <w:r>
@@ -3156,14 +3252,7 @@
                 <w:szCs w:val="28"/>
                 <w:lang w:eastAsia="en-GB"/>
               </w:rPr>
-              <w:t>Ризики</w:t>
-            </w:r>
-            <w:r>
-              <w:rPr>
-                <w:szCs w:val="28"/>
-                <w:lang w:val="en-UA" w:eastAsia="en-GB"/>
-              </w:rPr>
-              <w:t> </w:t>
+              <w:t>Ризики </w:t>
             </w:r>
           </w:p>
         </w:tc>
@@ -3191,7 +3280,7 @@
               <w:textAlignment w:val="baseline"/>
               <w:rPr>
                 <w:szCs w:val="28"/>
-                <w:lang w:val="en-UA" w:eastAsia="en-GB"/>
+                <w:lang w:eastAsia="en-GB"/>
               </w:rPr>
             </w:pPr>
             <w:r>
@@ -3199,14 +3288,7 @@
                 <w:szCs w:val="28"/>
                 <w:lang w:eastAsia="en-GB"/>
               </w:rPr>
-              <w:t>1</w:t>
-            </w:r>
-            <w:r>
-              <w:rPr>
-                <w:szCs w:val="28"/>
-                <w:lang w:val="en-UA" w:eastAsia="en-GB"/>
-              </w:rPr>
-              <w:t> </w:t>
+              <w:t>1 </w:t>
             </w:r>
           </w:p>
         </w:tc>
@@ -3267,7 +3349,7 @@
               <w:textAlignment w:val="baseline"/>
               <w:rPr>
                 <w:szCs w:val="28"/>
-                <w:lang w:val="en-UA" w:eastAsia="en-GB"/>
+                <w:lang w:eastAsia="en-GB"/>
               </w:rPr>
             </w:pPr>
             <w:r>
@@ -3275,14 +3357,7 @@
                 <w:szCs w:val="28"/>
                 <w:lang w:eastAsia="en-GB"/>
               </w:rPr>
-              <w:t>FR-1</w:t>
-            </w:r>
-            <w:r>
-              <w:rPr>
-                <w:szCs w:val="28"/>
-                <w:lang w:val="en-UA" w:eastAsia="en-GB"/>
-              </w:rPr>
-              <w:t> </w:t>
+              <w:t>FR-1 </w:t>
             </w:r>
           </w:p>
         </w:tc>
@@ -3305,7 +3380,7 @@
               <w:textAlignment w:val="baseline"/>
               <w:rPr>
                 <w:szCs w:val="28"/>
-                <w:lang w:val="en-UA" w:eastAsia="en-GB"/>
+                <w:lang w:eastAsia="en-GB"/>
               </w:rPr>
             </w:pPr>
             <w:r>
@@ -3313,14 +3388,7 @@
                 <w:szCs w:val="28"/>
                 <w:lang w:eastAsia="en-GB"/>
               </w:rPr>
-              <w:t>Високий</w:t>
-            </w:r>
-            <w:r>
-              <w:rPr>
-                <w:szCs w:val="28"/>
-                <w:lang w:val="en-UA" w:eastAsia="en-GB"/>
-              </w:rPr>
-              <w:t> </w:t>
+              <w:t>Високий </w:t>
             </w:r>
           </w:p>
         </w:tc>
@@ -3343,7 +3411,7 @@
               <w:textAlignment w:val="baseline"/>
               <w:rPr>
                 <w:szCs w:val="28"/>
-                <w:lang w:val="en-UA" w:eastAsia="en-GB"/>
+                <w:lang w:eastAsia="en-GB"/>
               </w:rPr>
             </w:pPr>
             <w:r>
@@ -3356,7 +3424,7 @@
             <w:r>
               <w:rPr>
                 <w:szCs w:val="28"/>
-                <w:lang w:val="en-UA" w:eastAsia="en-GB"/>
+                <w:lang w:eastAsia="en-GB"/>
               </w:rPr>
               <w:t> </w:t>
             </w:r>
@@ -3386,7 +3454,7 @@
               <w:textAlignment w:val="baseline"/>
               <w:rPr>
                 <w:szCs w:val="28"/>
-                <w:lang w:val="en-UA" w:eastAsia="en-GB"/>
+                <w:lang w:eastAsia="en-GB"/>
               </w:rPr>
             </w:pPr>
             <w:r>
@@ -3394,14 +3462,7 @@
                 <w:szCs w:val="28"/>
                 <w:lang w:eastAsia="en-GB"/>
               </w:rPr>
-              <w:t>1.1</w:t>
-            </w:r>
-            <w:r>
-              <w:rPr>
-                <w:szCs w:val="28"/>
-                <w:lang w:val="en-UA" w:eastAsia="en-GB"/>
-              </w:rPr>
-              <w:t> </w:t>
+              <w:t>1.1 </w:t>
             </w:r>
           </w:p>
         </w:tc>
@@ -3478,7 +3539,7 @@
               <w:textAlignment w:val="baseline"/>
               <w:rPr>
                 <w:szCs w:val="28"/>
-                <w:lang w:val="en-UA" w:eastAsia="en-GB"/>
+                <w:lang w:eastAsia="en-GB"/>
               </w:rPr>
             </w:pPr>
             <w:r>
@@ -3486,14 +3547,7 @@
                 <w:szCs w:val="28"/>
                 <w:lang w:eastAsia="en-GB"/>
               </w:rPr>
-              <w:t>FR-2</w:t>
-            </w:r>
-            <w:r>
-              <w:rPr>
-                <w:szCs w:val="28"/>
-                <w:lang w:val="en-UA" w:eastAsia="en-GB"/>
-              </w:rPr>
-              <w:t> </w:t>
+              <w:t>FR-2 </w:t>
             </w:r>
           </w:p>
         </w:tc>
@@ -3516,7 +3570,7 @@
               <w:textAlignment w:val="baseline"/>
               <w:rPr>
                 <w:szCs w:val="28"/>
-                <w:lang w:val="en-UA" w:eastAsia="en-GB"/>
+                <w:lang w:eastAsia="en-GB"/>
               </w:rPr>
             </w:pPr>
             <w:r>
@@ -3524,14 +3578,7 @@
                 <w:szCs w:val="28"/>
                 <w:lang w:eastAsia="en-GB"/>
               </w:rPr>
-              <w:t>Високий</w:t>
-            </w:r>
-            <w:r>
-              <w:rPr>
-                <w:szCs w:val="28"/>
-                <w:lang w:val="en-UA" w:eastAsia="en-GB"/>
-              </w:rPr>
-              <w:t> </w:t>
+              <w:t>Високий </w:t>
             </w:r>
           </w:p>
         </w:tc>
@@ -3554,7 +3601,7 @@
               <w:textAlignment w:val="baseline"/>
               <w:rPr>
                 <w:szCs w:val="28"/>
-                <w:lang w:val="en-UA" w:eastAsia="en-GB"/>
+                <w:lang w:eastAsia="en-GB"/>
               </w:rPr>
             </w:pPr>
             <w:r>
@@ -3562,14 +3609,7 @@
                 <w:szCs w:val="28"/>
                 <w:lang w:eastAsia="en-GB"/>
               </w:rPr>
-              <w:t>Високий</w:t>
-            </w:r>
-            <w:r>
-              <w:rPr>
-                <w:szCs w:val="28"/>
-                <w:lang w:val="en-UA" w:eastAsia="en-GB"/>
-              </w:rPr>
-              <w:t> </w:t>
+              <w:t>Високий </w:t>
             </w:r>
           </w:p>
         </w:tc>
@@ -3597,7 +3637,7 @@
               <w:textAlignment w:val="baseline"/>
               <w:rPr>
                 <w:szCs w:val="28"/>
-                <w:lang w:val="en-UA" w:eastAsia="en-GB"/>
+                <w:lang w:eastAsia="en-GB"/>
               </w:rPr>
             </w:pPr>
             <w:r>
@@ -3605,14 +3645,7 @@
                 <w:szCs w:val="28"/>
                 <w:lang w:eastAsia="en-GB"/>
               </w:rPr>
-              <w:t>2</w:t>
-            </w:r>
-            <w:r>
-              <w:rPr>
-                <w:szCs w:val="28"/>
-                <w:lang w:val="en-UA" w:eastAsia="en-GB"/>
-              </w:rPr>
-              <w:t> </w:t>
+              <w:t>2 </w:t>
             </w:r>
           </w:p>
         </w:tc>
@@ -3673,7 +3706,7 @@
               <w:textAlignment w:val="baseline"/>
               <w:rPr>
                 <w:szCs w:val="28"/>
-                <w:lang w:val="en-UA" w:eastAsia="en-GB"/>
+                <w:lang w:eastAsia="en-GB"/>
               </w:rPr>
             </w:pPr>
             <w:r>
@@ -3681,14 +3714,7 @@
                 <w:szCs w:val="28"/>
                 <w:lang w:eastAsia="en-GB"/>
               </w:rPr>
-              <w:t>FR-3</w:t>
-            </w:r>
-            <w:r>
-              <w:rPr>
-                <w:szCs w:val="28"/>
-                <w:lang w:val="en-UA" w:eastAsia="en-GB"/>
-              </w:rPr>
-              <w:t> </w:t>
+              <w:t>FR-3 </w:t>
             </w:r>
           </w:p>
         </w:tc>
@@ -3711,7 +3737,7 @@
               <w:textAlignment w:val="baseline"/>
               <w:rPr>
                 <w:szCs w:val="28"/>
-                <w:lang w:val="en-UA" w:eastAsia="en-GB"/>
+                <w:lang w:eastAsia="en-GB"/>
               </w:rPr>
             </w:pPr>
             <w:r>
@@ -3719,14 +3745,7 @@
                 <w:szCs w:val="28"/>
                 <w:lang w:eastAsia="en-GB"/>
               </w:rPr>
-              <w:t>Високий</w:t>
-            </w:r>
-            <w:r>
-              <w:rPr>
-                <w:szCs w:val="28"/>
-                <w:lang w:val="en-UA" w:eastAsia="en-GB"/>
-              </w:rPr>
-              <w:t> </w:t>
+              <w:t>Високий </w:t>
             </w:r>
           </w:p>
         </w:tc>
@@ -3749,7 +3768,7 @@
               <w:textAlignment w:val="baseline"/>
               <w:rPr>
                 <w:szCs w:val="28"/>
-                <w:lang w:val="en-UA" w:eastAsia="en-GB"/>
+                <w:lang w:eastAsia="en-GB"/>
               </w:rPr>
             </w:pPr>
             <w:r>
@@ -3762,7 +3781,7 @@
             <w:r>
               <w:rPr>
                 <w:szCs w:val="28"/>
-                <w:lang w:val="en-UA" w:eastAsia="en-GB"/>
+                <w:lang w:eastAsia="en-GB"/>
               </w:rPr>
               <w:t> </w:t>
             </w:r>
@@ -3989,7 +4008,7 @@
               <w:textAlignment w:val="baseline"/>
               <w:rPr>
                 <w:szCs w:val="28"/>
-                <w:lang w:val="en-UA" w:eastAsia="en-GB"/>
+                <w:lang w:eastAsia="en-GB"/>
               </w:rPr>
             </w:pPr>
             <w:r>
@@ -3997,14 +4016,7 @@
                 <w:szCs w:val="28"/>
                 <w:lang w:eastAsia="en-GB"/>
               </w:rPr>
-              <w:t>4</w:t>
-            </w:r>
-            <w:r>
-              <w:rPr>
-                <w:szCs w:val="28"/>
-                <w:lang w:val="en-UA" w:eastAsia="en-GB"/>
-              </w:rPr>
-              <w:t> </w:t>
+              <w:t>4 </w:t>
             </w:r>
           </w:p>
         </w:tc>
@@ -4081,7 +4093,7 @@
               <w:textAlignment w:val="baseline"/>
               <w:rPr>
                 <w:szCs w:val="28"/>
-                <w:lang w:val="en-UA" w:eastAsia="en-GB"/>
+                <w:lang w:eastAsia="en-GB"/>
               </w:rPr>
             </w:pPr>
             <w:r>
@@ -4089,14 +4101,7 @@
                 <w:szCs w:val="28"/>
                 <w:lang w:eastAsia="en-GB"/>
               </w:rPr>
-              <w:t>FR-5</w:t>
-            </w:r>
-            <w:r>
-              <w:rPr>
-                <w:szCs w:val="28"/>
-                <w:lang w:val="en-UA" w:eastAsia="en-GB"/>
-              </w:rPr>
-              <w:t> </w:t>
+              <w:t>FR-5 </w:t>
             </w:r>
           </w:p>
         </w:tc>
@@ -4157,7 +4162,7 @@
               <w:textAlignment w:val="baseline"/>
               <w:rPr>
                 <w:szCs w:val="28"/>
-                <w:lang w:val="en-UA" w:eastAsia="en-GB"/>
+                <w:lang w:eastAsia="en-GB"/>
               </w:rPr>
             </w:pPr>
             <w:r>
@@ -4170,7 +4175,7 @@
             <w:r>
               <w:rPr>
                 <w:szCs w:val="28"/>
-                <w:lang w:val="en-UA" w:eastAsia="en-GB"/>
+                <w:lang w:eastAsia="en-GB"/>
               </w:rPr>
               <w:t> </w:t>
             </w:r>
@@ -6446,96 +6451,135 @@
       </w:pPr>
       <w:r>
         <w:rPr>
-          <w:color w:val="000000" w:themeColor="text1"/>
-          <w:szCs w:val="28"/>
-        </w:rPr>
-        <w:t>Метою розробки програмного забезпечення є пришвидшення та автоматизація пошуку релевантних вакансій шукачами роботи та адаптації під них резюме користувача</w:t>
-      </w:r>
-      <w:r>
-        <w:rPr>
-          <w:color w:val="000000" w:themeColor="text1"/>
-          <w:szCs w:val="28"/>
-        </w:rPr>
-        <w:t xml:space="preserve"> за рахунок використання </w:t>
+          <w:szCs w:val="28"/>
+        </w:rPr>
+        <w:t xml:space="preserve">Метою </w:t>
+      </w:r>
+      <w:r>
+        <w:rPr>
+          <w:szCs w:val="28"/>
+        </w:rPr>
+        <w:t xml:space="preserve">дипломного </w:t>
       </w:r>
       <w:proofErr w:type="spellStart"/>
       <w:r>
         <w:rPr>
-          <w:color w:val="000000" w:themeColor="text1"/>
-          <w:szCs w:val="28"/>
-        </w:rPr>
-        <w:t>нейромереж</w:t>
+          <w:szCs w:val="28"/>
+        </w:rPr>
+        <w:t>проєкту</w:t>
       </w:r>
       <w:proofErr w:type="spellEnd"/>
       <w:r>
         <w:rPr>
-          <w:color w:val="000000" w:themeColor="text1"/>
           <w:szCs w:val="28"/>
         </w:rPr>
         <w:t xml:space="preserve"> </w:t>
       </w:r>
       <w:r>
         <w:rPr>
-          <w:color w:val="000000" w:themeColor="text1"/>
-          <w:szCs w:val="28"/>
-        </w:rPr>
-        <w:t>для</w:t>
-      </w:r>
-      <w:r>
-        <w:rPr>
-          <w:color w:val="000000" w:themeColor="text1"/>
-          <w:szCs w:val="28"/>
-        </w:rPr>
-        <w:t xml:space="preserve"> визначення ключових слів з метою</w:t>
-      </w:r>
-      <w:r>
-        <w:rPr>
-          <w:color w:val="000000" w:themeColor="text1"/>
-          <w:szCs w:val="28"/>
-        </w:rPr>
-        <w:t xml:space="preserve"> адаптації резюме </w:t>
-      </w:r>
-      <w:r>
-        <w:rPr>
-          <w:color w:val="000000" w:themeColor="text1"/>
-          <w:szCs w:val="28"/>
-        </w:rPr>
-        <w:t xml:space="preserve">та </w:t>
-      </w:r>
-      <w:r>
-        <w:rPr>
-          <w:color w:val="000000" w:themeColor="text1"/>
-          <w:szCs w:val="28"/>
-        </w:rPr>
-        <w:t xml:space="preserve">класифікації резюме </w:t>
-      </w:r>
-      <w:r>
-        <w:rPr>
-          <w:color w:val="000000" w:themeColor="text1"/>
-          <w:szCs w:val="28"/>
-        </w:rPr>
-        <w:t>для</w:t>
-      </w:r>
-      <w:r>
-        <w:rPr>
-          <w:color w:val="000000" w:themeColor="text1"/>
-          <w:szCs w:val="28"/>
-        </w:rPr>
-        <w:t xml:space="preserve"> </w:t>
-      </w:r>
-      <w:r>
-        <w:rPr>
-          <w:color w:val="000000" w:themeColor="text1"/>
-          <w:szCs w:val="28"/>
-        </w:rPr>
-        <w:t xml:space="preserve">підбору </w:t>
-      </w:r>
-      <w:r>
-        <w:rPr>
-          <w:color w:val="000000" w:themeColor="text1"/>
-          <w:szCs w:val="28"/>
-        </w:rPr>
-        <w:t>вакансій, які є найбільш семантично схожими.</w:t>
+          <w:szCs w:val="28"/>
+        </w:rPr>
+        <w:t xml:space="preserve">є </w:t>
+      </w:r>
+      <w:r>
+        <w:rPr>
+          <w:szCs w:val="28"/>
+        </w:rPr>
+        <w:t xml:space="preserve">створення </w:t>
+      </w:r>
+      <w:proofErr w:type="spellStart"/>
+      <w:r>
+        <w:rPr>
+          <w:szCs w:val="28"/>
+        </w:rPr>
+        <w:t>вебзастосунку</w:t>
+      </w:r>
+      <w:proofErr w:type="spellEnd"/>
+      <w:r>
+        <w:rPr>
+          <w:szCs w:val="28"/>
+        </w:rPr>
+        <w:t xml:space="preserve">, котрий допомагає </w:t>
+      </w:r>
+      <w:proofErr w:type="spellStart"/>
+      <w:r>
+        <w:rPr>
+          <w:szCs w:val="28"/>
+        </w:rPr>
+        <w:t>пошукачам</w:t>
+      </w:r>
+      <w:proofErr w:type="spellEnd"/>
+      <w:r>
+        <w:rPr>
+          <w:szCs w:val="28"/>
+        </w:rPr>
+        <w:t xml:space="preserve"> роботи підбирати найбільш </w:t>
+      </w:r>
+      <w:r>
+        <w:rPr>
+          <w:szCs w:val="28"/>
+        </w:rPr>
+        <w:t>релевантн</w:t>
+      </w:r>
+      <w:r>
+        <w:rPr>
+          <w:szCs w:val="28"/>
+        </w:rPr>
+        <w:t>і</w:t>
+      </w:r>
+      <w:r>
+        <w:rPr>
+          <w:szCs w:val="28"/>
+        </w:rPr>
+        <w:t xml:space="preserve"> вакансі</w:t>
+      </w:r>
+      <w:r>
+        <w:rPr>
+          <w:szCs w:val="28"/>
+        </w:rPr>
+        <w:t xml:space="preserve">ї в </w:t>
+      </w:r>
+      <w:r>
+        <w:rPr>
+          <w:szCs w:val="28"/>
+        </w:rPr>
+        <w:t>IT</w:t>
+      </w:r>
+      <w:r>
+        <w:rPr>
+          <w:szCs w:val="28"/>
+        </w:rPr>
+        <w:t>-галузі</w:t>
+      </w:r>
+      <w:r>
+        <w:rPr>
+          <w:szCs w:val="28"/>
+        </w:rPr>
+        <w:t xml:space="preserve"> та адапт</w:t>
+      </w:r>
+      <w:r>
+        <w:rPr>
+          <w:szCs w:val="28"/>
+        </w:rPr>
+        <w:t xml:space="preserve">увати зміст </w:t>
+      </w:r>
+      <w:r>
+        <w:rPr>
+          <w:szCs w:val="28"/>
+        </w:rPr>
+        <w:t>резюме користувача</w:t>
+      </w:r>
+      <w:r>
+        <w:rPr>
+          <w:szCs w:val="28"/>
+        </w:rPr>
+        <w:t xml:space="preserve"> від вимоги обраних вакансій, що підвищує точність процесу працевлаштування для обох сторін на ринку праці</w:t>
+      </w:r>
+      <w:r>
+        <w:rPr>
+          <w:szCs w:val="28"/>
+        </w:rPr>
+        <w:t>.</w:t>
       </w:r>
     </w:p>
     <w:p>
@@ -6550,21 +6594,28 @@
           <w:color w:val="000000" w:themeColor="text1"/>
           <w:szCs w:val="28"/>
         </w:rPr>
-        <w:t xml:space="preserve">Щоб досягти </w:t>
-      </w:r>
-      <w:r>
-        <w:rPr>
-          <w:color w:val="000000" w:themeColor="text1"/>
-          <w:szCs w:val="28"/>
-        </w:rPr>
-        <w:t xml:space="preserve">це, </w:t>
-      </w:r>
-      <w:r>
-        <w:rPr>
-          <w:color w:val="000000" w:themeColor="text1"/>
-          <w:szCs w:val="28"/>
-        </w:rPr>
-        <w:t>потрібно виконати наступні задачі:</w:t>
+        <w:t xml:space="preserve">Для досягнення поставленої мети </w:t>
+      </w:r>
+      <w:r>
+        <w:rPr>
+          <w:color w:val="000000" w:themeColor="text1"/>
+          <w:szCs w:val="28"/>
+        </w:rPr>
+        <w:t xml:space="preserve">потрібно </w:t>
+      </w:r>
+      <w:r>
+        <w:rPr>
+          <w:color w:val="000000" w:themeColor="text1"/>
+          <w:szCs w:val="28"/>
+        </w:rPr>
+        <w:t>вирішити</w:t>
+      </w:r>
+      <w:r>
+        <w:rPr>
+          <w:color w:val="000000" w:themeColor="text1"/>
+          <w:szCs w:val="28"/>
+        </w:rPr>
+        <w:t xml:space="preserve"> наступні задачі:</w:t>
       </w:r>
     </w:p>
     <w:p>
@@ -6584,7 +6635,14 @@
           <w:color w:val="000000" w:themeColor="text1"/>
           <w:szCs w:val="28"/>
         </w:rPr>
-        <w:t xml:space="preserve">Проектування та розробка </w:t>
+        <w:t>п</w:t>
+      </w:r>
+      <w:r>
+        <w:rPr>
+          <w:color w:val="000000" w:themeColor="text1"/>
+          <w:szCs w:val="28"/>
+        </w:rPr>
+        <w:t xml:space="preserve">роектування та розробка </w:t>
       </w:r>
       <w:r>
         <w:rPr>
@@ -6592,7 +6650,22 @@
           <w:szCs w:val="28"/>
           <w:lang w:val="en-US"/>
         </w:rPr>
-        <w:t>API;</w:t>
+        <w:t>API</w:t>
+      </w:r>
+      <w:r>
+        <w:rPr>
+          <w:color w:val="000000" w:themeColor="text1"/>
+          <w:szCs w:val="28"/>
+        </w:rPr>
+        <w:t xml:space="preserve"> машинного навчання</w:t>
+      </w:r>
+      <w:r>
+        <w:rPr>
+          <w:color w:val="000000" w:themeColor="text1"/>
+          <w:szCs w:val="28"/>
+          <w:lang w:val="en-US"/>
+        </w:rPr>
+        <w:t>;</w:t>
       </w:r>
     </w:p>
     <w:p>
@@ -6611,16 +6684,15 @@
         <w:rPr>
           <w:color w:val="000000" w:themeColor="text1"/>
           <w:szCs w:val="28"/>
-          <w:lang w:val="en-US"/>
-        </w:rPr>
-        <w:t xml:space="preserve"> </w:t>
-      </w:r>
-      <w:r>
-        <w:rPr>
-          <w:color w:val="000000" w:themeColor="text1"/>
-          <w:szCs w:val="28"/>
-        </w:rPr>
-        <w:t xml:space="preserve">Розробка </w:t>
+        </w:rPr>
+        <w:t>р</w:t>
+      </w:r>
+      <w:r>
+        <w:rPr>
+          <w:color w:val="000000" w:themeColor="text1"/>
+          <w:szCs w:val="28"/>
+        </w:rPr>
+        <w:t xml:space="preserve">озробка </w:t>
       </w:r>
       <w:proofErr w:type="spellStart"/>
       <w:r>
@@ -6664,22 +6736,35 @@
           <w:color w:val="000000" w:themeColor="text1"/>
           <w:szCs w:val="28"/>
         </w:rPr>
-        <w:t>Розробка методів автоматизованого пошуку</w:t>
-      </w:r>
-      <w:r>
-        <w:rPr>
-          <w:color w:val="000000" w:themeColor="text1"/>
-          <w:szCs w:val="28"/>
-          <w:lang w:val="en-US"/>
-        </w:rPr>
-        <w:t xml:space="preserve"> </w:t>
-      </w:r>
-      <w:r>
-        <w:rPr>
-          <w:color w:val="000000" w:themeColor="text1"/>
-          <w:szCs w:val="28"/>
-        </w:rPr>
-        <w:t>релевантних вакансій</w:t>
+        <w:t>р</w:t>
+      </w:r>
+      <w:r>
+        <w:rPr>
+          <w:color w:val="000000" w:themeColor="text1"/>
+          <w:szCs w:val="28"/>
+        </w:rPr>
+        <w:t>озробка мето</w:t>
+      </w:r>
+      <w:r>
+        <w:rPr>
+          <w:color w:val="000000" w:themeColor="text1"/>
+          <w:szCs w:val="28"/>
+        </w:rPr>
+        <w:t>ду</w:t>
+      </w:r>
+      <w:r>
+        <w:rPr>
+          <w:color w:val="000000" w:themeColor="text1"/>
+          <w:szCs w:val="28"/>
+        </w:rPr>
+        <w:t xml:space="preserve"> автоматизованого пошуку</w:t>
+      </w:r>
+      <w:r>
+        <w:rPr>
+          <w:color w:val="000000" w:themeColor="text1"/>
+          <w:szCs w:val="28"/>
+        </w:rPr>
+        <w:t xml:space="preserve"> релевантних вакансій</w:t>
       </w:r>
       <w:r>
         <w:rPr>
@@ -6707,14 +6792,21 @@
           <w:color w:val="000000" w:themeColor="text1"/>
           <w:szCs w:val="28"/>
         </w:rPr>
-        <w:t xml:space="preserve">Розробка </w:t>
-      </w:r>
-      <w:r>
-        <w:rPr>
-          <w:color w:val="000000" w:themeColor="text1"/>
-          <w:szCs w:val="28"/>
-        </w:rPr>
-        <w:t>алгоритму</w:t>
+        <w:t>р</w:t>
+      </w:r>
+      <w:r>
+        <w:rPr>
+          <w:color w:val="000000" w:themeColor="text1"/>
+          <w:szCs w:val="28"/>
+        </w:rPr>
+        <w:t xml:space="preserve">озробка </w:t>
+      </w:r>
+      <w:r>
+        <w:rPr>
+          <w:color w:val="000000" w:themeColor="text1"/>
+          <w:szCs w:val="28"/>
+        </w:rPr>
+        <w:t>методу</w:t>
       </w:r>
       <w:r>
         <w:rPr>
@@ -6722,6 +6814,33 @@
           <w:szCs w:val="28"/>
         </w:rPr>
         <w:t xml:space="preserve"> для адаптації резюме</w:t>
+      </w:r>
+      <w:r>
+        <w:rPr>
+          <w:color w:val="000000" w:themeColor="text1"/>
+          <w:szCs w:val="28"/>
+        </w:rPr>
+        <w:t>;</w:t>
+      </w:r>
+    </w:p>
+    <w:p>
+      <w:pPr>
+        <w:pStyle w:val="ListParagraph"/>
+        <w:numPr>
+          <w:ilvl w:val="0"/>
+          <w:numId w:val="38"/>
+        </w:numPr>
+        <w:rPr>
+          <w:color w:val="000000" w:themeColor="text1"/>
+          <w:szCs w:val="28"/>
+        </w:rPr>
+      </w:pPr>
+      <w:r>
+        <w:rPr>
+          <w:color w:val="000000" w:themeColor="text1"/>
+          <w:szCs w:val="28"/>
+        </w:rPr>
+        <w:t>оцінка якості навченої моделі для класифікації резюме</w:t>
       </w:r>
       <w:r>
         <w:rPr>
@@ -6779,7 +6898,7 @@
           <w:color w:val="000000" w:themeColor="text1"/>
           <w:szCs w:val="28"/>
         </w:rPr>
-        <w:t xml:space="preserve">пояснювальної записки було </w:t>
+        <w:t xml:space="preserve">пояснювальної записки </w:t>
       </w:r>
       <w:r>
         <w:rPr>
@@ -6871,16 +6990,29 @@
     <w:p>
       <w:pPr>
         <w:rPr>
-          <w:color w:val="000000" w:themeColor="text1"/>
-          <w:szCs w:val="28"/>
-        </w:rPr>
-      </w:pPr>
-      <w:r>
-        <w:rPr>
-          <w:color w:val="000000" w:themeColor="text1"/>
-          <w:szCs w:val="28"/>
-        </w:rPr>
-        <w:t xml:space="preserve">За результатами даного розділу було сформовано </w:t>
+          <w:szCs w:val="28"/>
+        </w:rPr>
+      </w:pPr>
+      <w:r>
+        <w:rPr>
+          <w:color w:val="000000" w:themeColor="text1"/>
+          <w:szCs w:val="28"/>
+        </w:rPr>
+        <w:t>За результатами даного розділу сформ</w:t>
+      </w:r>
+      <w:r>
+        <w:rPr>
+          <w:color w:val="000000" w:themeColor="text1"/>
+          <w:szCs w:val="28"/>
+        </w:rPr>
+        <w:t>ульовано</w:t>
+      </w:r>
+      <w:r>
+        <w:rPr>
+          <w:color w:val="000000" w:themeColor="text1"/>
+          <w:szCs w:val="28"/>
+        </w:rPr>
+        <w:t xml:space="preserve"> </w:t>
       </w:r>
       <w:r>
         <w:rPr>
@@ -6901,24 +7033,35 @@
           <w:color w:val="000000" w:themeColor="text1"/>
           <w:szCs w:val="28"/>
         </w:rPr>
-        <w:t>завдання на розробку індивідуальної частини програмного забезпечення.</w:t>
-      </w:r>
-    </w:p>
-    <w:p>
-      <w:pPr>
-        <w:spacing w:after="160"/>
-        <w:ind w:firstLine="0"/>
-        <w:contextualSpacing w:val="0"/>
-        <w:jc w:val="left"/>
-        <w:rPr>
-          <w:szCs w:val="28"/>
-        </w:rPr>
-      </w:pPr>
-      <w:r>
-        <w:rPr>
-          <w:szCs w:val="28"/>
-        </w:rPr>
-        <w:lastRenderedPageBreak/>
+        <w:t xml:space="preserve">завдання на розробку індивідуальної частини </w:t>
+      </w:r>
+      <w:r>
+        <w:rPr>
+          <w:color w:val="000000" w:themeColor="text1"/>
+          <w:szCs w:val="28"/>
+        </w:rPr>
+        <w:t xml:space="preserve">дипломного </w:t>
+      </w:r>
+      <w:proofErr w:type="spellStart"/>
+      <w:r>
+        <w:rPr>
+          <w:color w:val="000000" w:themeColor="text1"/>
+          <w:szCs w:val="28"/>
+        </w:rPr>
+        <w:t>проєкту</w:t>
+      </w:r>
+      <w:proofErr w:type="spellEnd"/>
+      <w:r>
+        <w:rPr>
+          <w:color w:val="000000" w:themeColor="text1"/>
+          <w:szCs w:val="28"/>
+        </w:rPr>
+        <w:t>.</w:t>
+      </w:r>
+      <w:r>
+        <w:rPr>
+          <w:szCs w:val="28"/>
+        </w:rPr>
         <w:br w:type="page"/>
       </w:r>
     </w:p>
@@ -6998,7 +7141,6 @@
         <w:rPr>
           <w:sz w:val="28"/>
           <w:szCs w:val="28"/>
-          <w:lang w:val="uk-UA"/>
         </w:rPr>
       </w:pPr>
       <w:r>
@@ -7006,7 +7148,6 @@
           <w:rStyle w:val="normaltextrun"/>
           <w:sz w:val="28"/>
           <w:szCs w:val="28"/>
-          <w:lang w:val="uk-UA"/>
         </w:rPr>
         <w:t>Компоненти API сервісу машинного навчання є наступними:</w:t>
       </w:r>
@@ -7019,7 +7160,7 @@
           <w:numId w:val="37"/>
         </w:numPr>
         <w:spacing w:before="0" w:beforeAutospacing="0" w:after="0" w:afterAutospacing="0" w:line="360" w:lineRule="auto"/>
-        <w:ind w:firstLine="0"/>
+        <w:ind w:left="0" w:firstLine="709"/>
         <w:jc w:val="both"/>
         <w:textAlignment w:val="baseline"/>
         <w:rPr>
@@ -7033,9 +7174,16 @@
           <w:rStyle w:val="normaltextrun"/>
           <w:sz w:val="28"/>
           <w:szCs w:val="28"/>
-          <w:lang w:val="uk-UA"/>
-        </w:rPr>
-        <w:t>Компонент резюме: відповідає за класифікацію резюме за категорією та попередню обробку тексту резюме, створення векторного представлення для даного резюме й збереження категорії, обробленого тексту та вектору в базі даних;</w:t>
+        </w:rPr>
+        <w:t>к</w:t>
+      </w:r>
+      <w:r>
+        <w:rPr>
+          <w:rStyle w:val="normaltextrun"/>
+          <w:sz w:val="28"/>
+          <w:szCs w:val="28"/>
+        </w:rPr>
+        <w:t>омпонент резюме: відповідає за класифікацію резюме за категорією та попередню обробку тексту резюме, створення векторного представлення для даного резюме й збереження категорії, обробленого тексту та вектору в базі даних;</w:t>
       </w:r>
     </w:p>
     <w:p>
@@ -7046,13 +7194,11 @@
           <w:numId w:val="37"/>
         </w:numPr>
         <w:spacing w:before="0" w:beforeAutospacing="0" w:after="0" w:afterAutospacing="0" w:line="360" w:lineRule="auto"/>
-        <w:ind w:firstLine="0"/>
+        <w:ind w:left="0" w:firstLine="709"/>
         <w:jc w:val="both"/>
         <w:textAlignment w:val="baseline"/>
         <w:rPr>
-          <w:sz w:val="28"/>
-          <w:szCs w:val="28"/>
-          <w:lang w:val="en-US"/>
+          <w:rStyle w:val="normaltextrun"/>
         </w:rPr>
       </w:pPr>
       <w:r>
@@ -7060,27 +7206,32 @@
           <w:rStyle w:val="normaltextrun"/>
           <w:sz w:val="28"/>
           <w:szCs w:val="28"/>
-          <w:lang w:val="uk-UA"/>
-        </w:rPr>
-        <w:t xml:space="preserve">Компонент вакансій: відповідає за попередню обробку текстів нових вакансій, обчислення векторного представлення для кожної вакансії, збереження результатів в базі даних та повернення оцінки </w:t>
-      </w:r>
-      <w:proofErr w:type="spellStart"/>
+        </w:rPr>
+        <w:t>к</w:t>
+      </w:r>
       <w:r>
         <w:rPr>
           <w:rStyle w:val="normaltextrun"/>
           <w:sz w:val="28"/>
           <w:szCs w:val="28"/>
-          <w:lang w:val="uk-UA"/>
-        </w:rPr>
-        <w:t>релевантності</w:t>
-      </w:r>
-      <w:proofErr w:type="spellEnd"/>
+        </w:rPr>
+        <w:t xml:space="preserve">омпонент вакансій: відповідає за попередню обробку текстів нових вакансій, обчислення векторного представлення для кожної вакансії, збереження результатів в базі даних та повернення оцінки </w:t>
+      </w:r>
+      <w:proofErr w:type="spellStart"/>
       <w:r>
         <w:rPr>
           <w:rStyle w:val="normaltextrun"/>
           <w:sz w:val="28"/>
           <w:szCs w:val="28"/>
-          <w:lang w:val="uk-UA"/>
+        </w:rPr>
+        <w:t>релевантності</w:t>
+      </w:r>
+      <w:proofErr w:type="spellEnd"/>
+      <w:r>
+        <w:rPr>
+          <w:rStyle w:val="normaltextrun"/>
+          <w:sz w:val="28"/>
+          <w:szCs w:val="28"/>
         </w:rPr>
         <w:t xml:space="preserve"> (значення метрики подібності) для резюме усіх користувачів та кожної із заданих вакансій відповідної категорії;</w:t>
       </w:r>
@@ -7093,13 +7244,11 @@
           <w:numId w:val="37"/>
         </w:numPr>
         <w:spacing w:before="0" w:beforeAutospacing="0" w:after="0" w:afterAutospacing="0" w:line="360" w:lineRule="auto"/>
-        <w:ind w:firstLine="0"/>
+        <w:ind w:left="0" w:firstLine="709"/>
         <w:jc w:val="both"/>
         <w:textAlignment w:val="baseline"/>
         <w:rPr>
-          <w:sz w:val="28"/>
-          <w:szCs w:val="28"/>
-          <w:lang w:val="en-US"/>
+          <w:rStyle w:val="normaltextrun"/>
         </w:rPr>
       </w:pPr>
       <w:r>
@@ -7107,9 +7256,16 @@
           <w:rStyle w:val="normaltextrun"/>
           <w:sz w:val="28"/>
           <w:szCs w:val="28"/>
-          <w:lang w:val="uk-UA"/>
-        </w:rPr>
-        <w:t>Компонент адаптації: відповідає за визначення ключових слів (навичок), які присутні у тексті вакансії, але відсутні у тексті резюме та обчислення відповідності на основі семантичної подібності ключових слів резюме й вакансії;</w:t>
+        </w:rPr>
+        <w:t>к</w:t>
+      </w:r>
+      <w:r>
+        <w:rPr>
+          <w:rStyle w:val="normaltextrun"/>
+          <w:sz w:val="28"/>
+          <w:szCs w:val="28"/>
+        </w:rPr>
+        <w:t>омпонент адаптації: відповідає за визначення ключових слів (навичок), які присутні у тексті вакансії, але відсутні у тексті резюме та обчислення відповідності на основі семантичної подібності ключових слів резюме й вакансії;</w:t>
       </w:r>
     </w:p>
     <w:p>
@@ -7120,13 +7276,11 @@
           <w:numId w:val="37"/>
         </w:numPr>
         <w:spacing w:before="0" w:beforeAutospacing="0" w:after="0" w:afterAutospacing="0" w:line="360" w:lineRule="auto"/>
-        <w:ind w:firstLine="0"/>
+        <w:ind w:left="0" w:firstLine="709"/>
         <w:jc w:val="both"/>
         <w:textAlignment w:val="baseline"/>
         <w:rPr>
-          <w:sz w:val="28"/>
-          <w:szCs w:val="28"/>
-          <w:lang w:val="en-US"/>
+          <w:rStyle w:val="normaltextrun"/>
         </w:rPr>
       </w:pPr>
       <w:r>
@@ -7134,97 +7288,92 @@
           <w:rStyle w:val="normaltextrun"/>
           <w:sz w:val="28"/>
           <w:szCs w:val="28"/>
-          <w:lang w:val="uk-UA"/>
-        </w:rPr>
-        <w:t xml:space="preserve">Компонент моделей: відповідає за завантаження моделей машинного навчання з </w:t>
-      </w:r>
-      <w:proofErr w:type="spellStart"/>
+        </w:rPr>
+        <w:t>к</w:t>
+      </w:r>
       <w:r>
         <w:rPr>
           <w:rStyle w:val="normaltextrun"/>
           <w:sz w:val="28"/>
           <w:szCs w:val="28"/>
-          <w:lang w:val="uk-UA"/>
-        </w:rPr>
-        <w:t>Hugging</w:t>
-      </w:r>
-      <w:proofErr w:type="spellEnd"/>
+        </w:rPr>
+        <w:t xml:space="preserve">омпонент моделей: відповідає за завантаження моделей машинного навчання з </w:t>
+      </w:r>
+      <w:proofErr w:type="spellStart"/>
       <w:r>
         <w:rPr>
           <w:rStyle w:val="normaltextrun"/>
           <w:sz w:val="28"/>
           <w:szCs w:val="28"/>
-          <w:lang w:val="uk-UA"/>
-        </w:rPr>
-        <w:t xml:space="preserve"> </w:t>
-      </w:r>
-      <w:proofErr w:type="spellStart"/>
+        </w:rPr>
+        <w:t>Hugging</w:t>
+      </w:r>
+      <w:proofErr w:type="spellEnd"/>
       <w:r>
         <w:rPr>
           <w:rStyle w:val="normaltextrun"/>
           <w:sz w:val="28"/>
           <w:szCs w:val="28"/>
-          <w:lang w:val="uk-UA"/>
-        </w:rPr>
-        <w:t>Face</w:t>
-      </w:r>
-      <w:proofErr w:type="spellEnd"/>
+        </w:rPr>
+        <w:t xml:space="preserve"> </w:t>
+      </w:r>
+      <w:proofErr w:type="spellStart"/>
       <w:r>
         <w:rPr>
           <w:rStyle w:val="normaltextrun"/>
           <w:sz w:val="28"/>
           <w:szCs w:val="28"/>
-          <w:lang w:val="uk-UA"/>
-        </w:rPr>
-        <w:t xml:space="preserve"> </w:t>
-      </w:r>
-      <w:proofErr w:type="spellStart"/>
+        </w:rPr>
+        <w:t>Face</w:t>
+      </w:r>
+      <w:proofErr w:type="spellEnd"/>
       <w:r>
         <w:rPr>
           <w:rStyle w:val="normaltextrun"/>
           <w:sz w:val="28"/>
           <w:szCs w:val="28"/>
-          <w:lang w:val="uk-UA"/>
-        </w:rPr>
-        <w:t>Hub</w:t>
-      </w:r>
-      <w:proofErr w:type="spellEnd"/>
+        </w:rPr>
+        <w:t xml:space="preserve"> </w:t>
+      </w:r>
+      <w:proofErr w:type="spellStart"/>
       <w:r>
         <w:rPr>
           <w:rStyle w:val="normaltextrun"/>
           <w:sz w:val="28"/>
           <w:szCs w:val="28"/>
-          <w:lang w:val="uk-UA"/>
-        </w:rPr>
-        <w:t xml:space="preserve">, а саме </w:t>
-      </w:r>
-      <w:proofErr w:type="spellStart"/>
+        </w:rPr>
+        <w:t>Hub</w:t>
+      </w:r>
+      <w:proofErr w:type="spellEnd"/>
       <w:r>
         <w:rPr>
           <w:rStyle w:val="normaltextrun"/>
           <w:sz w:val="28"/>
           <w:szCs w:val="28"/>
-          <w:lang w:val="uk-UA"/>
-        </w:rPr>
-        <w:t>нейромереж</w:t>
-      </w:r>
-      <w:proofErr w:type="spellEnd"/>
+        </w:rPr>
+        <w:t xml:space="preserve">, а саме </w:t>
+      </w:r>
+      <w:proofErr w:type="spellStart"/>
       <w:r>
         <w:rPr>
           <w:rStyle w:val="normaltextrun"/>
           <w:sz w:val="28"/>
           <w:szCs w:val="28"/>
-          <w:lang w:val="uk-UA"/>
+        </w:rPr>
+        <w:t>нейромереж</w:t>
+      </w:r>
+      <w:proofErr w:type="spellEnd"/>
+      <w:r>
+        <w:rPr>
+          <w:rStyle w:val="normaltextrun"/>
+          <w:sz w:val="28"/>
+          <w:szCs w:val="28"/>
         </w:rPr>
         <w:t xml:space="preserve"> для класифікації ключових слів, класифікації резюме та створення векторних представлень текстів;</w:t>
       </w:r>
       <w:r>
         <w:rPr>
-          <w:rStyle w:val="eop"/>
-          <w:rFonts w:eastAsiaTheme="majorEastAsia"/>
-          <w:sz w:val="28"/>
-          <w:szCs w:val="28"/>
-          <w:lang w:val="en-US"/>
+          <w:rStyle w:val="normaltextrun"/>
         </w:rPr>
         <w:t> </w:t>
       </w:r>
@@ -7237,13 +7386,11 @@
           <w:numId w:val="37"/>
         </w:numPr>
         <w:spacing w:before="0" w:beforeAutospacing="0" w:after="0" w:afterAutospacing="0" w:line="360" w:lineRule="auto"/>
-        <w:ind w:firstLine="0"/>
+        <w:ind w:left="0" w:firstLine="709"/>
         <w:jc w:val="both"/>
         <w:textAlignment w:val="baseline"/>
         <w:rPr>
-          <w:sz w:val="28"/>
-          <w:szCs w:val="28"/>
-          <w:lang w:val="en-US"/>
+          <w:rStyle w:val="normaltextrun"/>
         </w:rPr>
       </w:pPr>
       <w:r>
@@ -7251,9 +7398,16 @@
           <w:rStyle w:val="normaltextrun"/>
           <w:sz w:val="28"/>
           <w:szCs w:val="28"/>
-          <w:lang w:val="uk-UA"/>
-        </w:rPr>
-        <w:t>Компонент обробки тексту: відповідає за очищення тексту від зайвої контактної інформації, такої як номер телефону та електронна пошта, та переклад тексту англійською через зовнішній сервіс.</w:t>
+        </w:rPr>
+        <w:t>к</w:t>
+      </w:r>
+      <w:r>
+        <w:rPr>
+          <w:rStyle w:val="normaltextrun"/>
+          <w:sz w:val="28"/>
+          <w:szCs w:val="28"/>
+        </w:rPr>
+        <w:t>омпонент обробки тексту: відповідає за очищення тексту від зайвої контактної інформації, такої як номер телефону та електронна пошта, та переклад тексту англійською через зовнішній сервіс.</w:t>
       </w:r>
     </w:p>
     <w:p>
@@ -7338,6 +7492,50 @@
     </w:p>
     <w:p>
       <w:pPr>
+        <w:ind w:firstLine="0"/>
+        <w:jc w:val="center"/>
+        <w:rPr>
+          <w:szCs w:val="28"/>
+          <w:lang w:val="ru-RU"/>
+        </w:rPr>
+      </w:pPr>
+      <w:r>
+        <w:rPr>
+          <w:szCs w:val="28"/>
+          <w:lang w:val="ru-RU"/>
+        </w:rPr>
+        <w:t>Рисунок 2.1 - Д</w:t>
+      </w:r>
+      <w:proofErr w:type="spellStart"/>
+      <w:r>
+        <w:rPr>
+          <w:szCs w:val="28"/>
+        </w:rPr>
+        <w:t>іаграм</w:t>
+      </w:r>
+      <w:r>
+        <w:rPr>
+          <w:szCs w:val="28"/>
+        </w:rPr>
+        <w:t>а</w:t>
+      </w:r>
+      <w:proofErr w:type="spellEnd"/>
+      <w:r>
+        <w:rPr>
+          <w:szCs w:val="28"/>
+        </w:rPr>
+        <w:t xml:space="preserve"> компонентів </w:t>
+      </w:r>
+      <w:r>
+        <w:rPr>
+          <w:szCs w:val="28"/>
+          <w:lang w:val="ru-RU"/>
+        </w:rPr>
+        <w:t>С4</w:t>
+      </w:r>
+    </w:p>
+    <w:p>
+      <w:pPr>
         <w:pStyle w:val="Heading2"/>
         <w:ind w:left="709" w:firstLine="0"/>
         <w:rPr>
@@ -7374,6 +7572,7 @@
         <w:pStyle w:val="paragraph"/>
         <w:spacing w:before="0" w:beforeAutospacing="0" w:after="0" w:afterAutospacing="0" w:line="360" w:lineRule="auto"/>
         <w:ind w:firstLine="709"/>
+        <w:jc w:val="both"/>
         <w:textAlignment w:val="baseline"/>
         <w:rPr>
           <w:sz w:val="28"/>
@@ -7386,7 +7585,6 @@
           <w:rStyle w:val="normaltextrun"/>
           <w:sz w:val="28"/>
           <w:szCs w:val="28"/>
-          <w:lang w:val="uk-UA"/>
         </w:rPr>
         <w:t xml:space="preserve">В якості мови для розробки API сервісу машинного навчання, яке реалізовує задачі по обробці резюме, вакансій, підбору релевантних вакансій та адаптацію резюме, було обрано </w:t>
       </w:r>
@@ -7396,7 +7594,6 @@
           <w:rStyle w:val="normaltextrun"/>
           <w:sz w:val="28"/>
           <w:szCs w:val="28"/>
-          <w:lang w:val="uk-UA"/>
         </w:rPr>
         <w:t>Python</w:t>
       </w:r>
@@ -7406,7 +7603,6 @@
           <w:rStyle w:val="normaltextrun"/>
           <w:sz w:val="28"/>
           <w:szCs w:val="28"/>
-          <w:lang w:val="uk-UA"/>
         </w:rPr>
         <w:t xml:space="preserve"> [</w:t>
       </w:r>
@@ -7424,7 +7620,6 @@
           <w:rStyle w:val="normaltextrun"/>
           <w:sz w:val="28"/>
           <w:szCs w:val="28"/>
-          <w:lang w:val="uk-UA"/>
         </w:rPr>
         <w:t xml:space="preserve">]. Дане рішення зумовлене тим, що дана мова має зручні бібліотеки для роботи з </w:t>
       </w:r>
@@ -7434,7 +7629,6 @@
           <w:rStyle w:val="normaltextrun"/>
           <w:sz w:val="28"/>
           <w:szCs w:val="28"/>
-          <w:lang w:val="uk-UA"/>
         </w:rPr>
         <w:t>нейромережами</w:t>
       </w:r>
@@ -7444,7 +7638,6 @@
           <w:rStyle w:val="normaltextrun"/>
           <w:sz w:val="28"/>
           <w:szCs w:val="28"/>
-          <w:lang w:val="uk-UA"/>
         </w:rPr>
         <w:t xml:space="preserve"> (створення, навчання, </w:t>
       </w:r>
@@ -7454,7 +7647,6 @@
           <w:rStyle w:val="normaltextrun"/>
           <w:sz w:val="28"/>
           <w:szCs w:val="28"/>
-          <w:lang w:val="uk-UA"/>
         </w:rPr>
         <w:t>донавчання</w:t>
       </w:r>
@@ -7464,7 +7656,6 @@
           <w:rStyle w:val="normaltextrun"/>
           <w:sz w:val="28"/>
           <w:szCs w:val="28"/>
-          <w:lang w:val="uk-UA"/>
         </w:rPr>
         <w:t xml:space="preserve"> та зручна інтеграція) та для машинного навчання в цілому. Крім того, дана мова має фреймворки для створення легких та високопродуктивних API, зокрема </w:t>
       </w:r>
@@ -7474,7 +7665,6 @@
           <w:rStyle w:val="normaltextrun"/>
           <w:sz w:val="28"/>
           <w:szCs w:val="28"/>
-          <w:lang w:val="uk-UA"/>
         </w:rPr>
         <w:t>FastAPI</w:t>
       </w:r>
@@ -7484,7 +7674,6 @@
           <w:rStyle w:val="normaltextrun"/>
           <w:sz w:val="28"/>
           <w:szCs w:val="28"/>
-          <w:lang w:val="uk-UA"/>
         </w:rPr>
         <w:t>.</w:t>
       </w:r>
@@ -7494,6 +7683,7 @@
         <w:pStyle w:val="paragraph"/>
         <w:spacing w:before="0" w:beforeAutospacing="0" w:after="0" w:afterAutospacing="0" w:line="360" w:lineRule="auto"/>
         <w:ind w:firstLine="709"/>
+        <w:jc w:val="both"/>
         <w:textAlignment w:val="baseline"/>
         <w:rPr>
           <w:sz w:val="28"/>
@@ -7506,7 +7696,6 @@
           <w:rStyle w:val="normaltextrun"/>
           <w:sz w:val="28"/>
           <w:szCs w:val="28"/>
-          <w:lang w:val="uk-UA"/>
         </w:rPr>
         <w:t xml:space="preserve">У даному API наявна інтеграція з декількома зовнішніми сервісами, а саме з </w:t>
       </w:r>
@@ -7516,7 +7705,6 @@
           <w:rStyle w:val="normaltextrun"/>
           <w:sz w:val="28"/>
           <w:szCs w:val="28"/>
-          <w:lang w:val="uk-UA"/>
         </w:rPr>
         <w:t>Hugging</w:t>
       </w:r>
@@ -7526,7 +7714,6 @@
           <w:rStyle w:val="normaltextrun"/>
           <w:sz w:val="28"/>
           <w:szCs w:val="28"/>
-          <w:lang w:val="uk-UA"/>
         </w:rPr>
         <w:t xml:space="preserve"> </w:t>
       </w:r>
@@ -7536,7 +7723,6 @@
           <w:rStyle w:val="normaltextrun"/>
           <w:sz w:val="28"/>
           <w:szCs w:val="28"/>
-          <w:lang w:val="uk-UA"/>
         </w:rPr>
         <w:t>Face</w:t>
       </w:r>
@@ -7546,7 +7732,6 @@
           <w:rStyle w:val="normaltextrun"/>
           <w:sz w:val="28"/>
           <w:szCs w:val="28"/>
-          <w:lang w:val="uk-UA"/>
         </w:rPr>
         <w:t xml:space="preserve"> </w:t>
       </w:r>
@@ -7556,7 +7741,6 @@
           <w:rStyle w:val="normaltextrun"/>
           <w:sz w:val="28"/>
           <w:szCs w:val="28"/>
-          <w:lang w:val="uk-UA"/>
         </w:rPr>
         <w:t>Hub</w:t>
       </w:r>
@@ -7566,7 +7750,6 @@
           <w:rStyle w:val="normaltextrun"/>
           <w:sz w:val="28"/>
           <w:szCs w:val="28"/>
-          <w:lang w:val="uk-UA"/>
         </w:rPr>
         <w:t xml:space="preserve"> [2] та </w:t>
       </w:r>
@@ -7576,7 +7759,6 @@
           <w:rStyle w:val="normaltextrun"/>
           <w:sz w:val="28"/>
           <w:szCs w:val="28"/>
-          <w:lang w:val="uk-UA"/>
         </w:rPr>
         <w:t>Google</w:t>
       </w:r>
@@ -7586,7 +7768,6 @@
           <w:rStyle w:val="normaltextrun"/>
           <w:sz w:val="28"/>
           <w:szCs w:val="28"/>
-          <w:lang w:val="uk-UA"/>
         </w:rPr>
         <w:t xml:space="preserve"> </w:t>
       </w:r>
@@ -7596,7 +7777,6 @@
           <w:rStyle w:val="normaltextrun"/>
           <w:sz w:val="28"/>
           <w:szCs w:val="28"/>
-          <w:lang w:val="uk-UA"/>
         </w:rPr>
         <w:t>Translate</w:t>
       </w:r>
@@ -7606,7 +7786,6 @@
           <w:rStyle w:val="normaltextrun"/>
           <w:sz w:val="28"/>
           <w:szCs w:val="28"/>
-          <w:lang w:val="uk-UA"/>
         </w:rPr>
         <w:t xml:space="preserve"> </w:t>
       </w:r>
@@ -7624,7 +7803,6 @@
           <w:rStyle w:val="normaltextrun"/>
           <w:sz w:val="28"/>
           <w:szCs w:val="28"/>
-          <w:lang w:val="uk-UA"/>
         </w:rPr>
         <w:t xml:space="preserve">]. Усі моделі </w:t>
       </w:r>
@@ -7634,7 +7812,6 @@
           <w:rStyle w:val="normaltextrun"/>
           <w:sz w:val="28"/>
           <w:szCs w:val="28"/>
-          <w:lang w:val="uk-UA"/>
         </w:rPr>
         <w:t>нейромереж</w:t>
       </w:r>
@@ -7644,7 +7821,6 @@
           <w:rStyle w:val="normaltextrun"/>
           <w:sz w:val="28"/>
           <w:szCs w:val="28"/>
-          <w:lang w:val="uk-UA"/>
         </w:rPr>
         <w:t xml:space="preserve">, використані в API (як сторонні, так і попередньо натреновані), зберігаються на </w:t>
       </w:r>
@@ -7654,8 +7830,8 @@
           <w:rStyle w:val="normaltextrun"/>
           <w:sz w:val="28"/>
           <w:szCs w:val="28"/>
-          <w:lang w:val="uk-UA"/>
-        </w:rPr>
+        </w:rPr>
+        <w:lastRenderedPageBreak/>
         <w:t>Hugging</w:t>
       </w:r>
       <w:proofErr w:type="spellEnd"/>
@@ -7664,7 +7840,6 @@
           <w:rStyle w:val="normaltextrun"/>
           <w:sz w:val="28"/>
           <w:szCs w:val="28"/>
-          <w:lang w:val="uk-UA"/>
         </w:rPr>
         <w:t xml:space="preserve"> </w:t>
       </w:r>
@@ -7674,7 +7849,6 @@
           <w:rStyle w:val="normaltextrun"/>
           <w:sz w:val="28"/>
           <w:szCs w:val="28"/>
-          <w:lang w:val="uk-UA"/>
         </w:rPr>
         <w:t>Face</w:t>
       </w:r>
@@ -7684,7 +7858,6 @@
           <w:rStyle w:val="normaltextrun"/>
           <w:sz w:val="28"/>
           <w:szCs w:val="28"/>
-          <w:lang w:val="uk-UA"/>
         </w:rPr>
         <w:t xml:space="preserve"> </w:t>
       </w:r>
@@ -7694,7 +7867,6 @@
           <w:rStyle w:val="normaltextrun"/>
           <w:sz w:val="28"/>
           <w:szCs w:val="28"/>
-          <w:lang w:val="uk-UA"/>
         </w:rPr>
         <w:t>Hub</w:t>
       </w:r>
@@ -7704,135 +7876,113 @@
           <w:rStyle w:val="normaltextrun"/>
           <w:sz w:val="28"/>
           <w:szCs w:val="28"/>
-          <w:lang w:val="uk-UA"/>
-        </w:rPr>
-        <w:t xml:space="preserve"> та завантажуються звідти через HTTPS-протокол у </w:t>
-      </w:r>
+        </w:rPr>
+        <w:t xml:space="preserve"> та завантажуються звідти через HTTPS-протокол у форматі JSON для роботи з ними. Переклад як резюме, так і вакансій англійською мовою здійснюється за допомогою бібліотеки </w:t>
+      </w:r>
+      <w:proofErr w:type="spellStart"/>
       <w:r>
         <w:rPr>
           <w:rStyle w:val="normaltextrun"/>
           <w:sz w:val="28"/>
           <w:szCs w:val="28"/>
-          <w:lang w:val="uk-UA"/>
-        </w:rPr>
-        <w:lastRenderedPageBreak/>
-        <w:t xml:space="preserve">форматі JSON для роботи з ними. Переклад як резюме, так і вакансій англійською мовою здійснюється за допомогою бібліотеки </w:t>
-      </w:r>
-      <w:proofErr w:type="spellStart"/>
+        </w:rPr>
+        <w:t>translators</w:t>
+      </w:r>
+      <w:proofErr w:type="spellEnd"/>
       <w:r>
         <w:rPr>
           <w:rStyle w:val="normaltextrun"/>
           <w:sz w:val="28"/>
           <w:szCs w:val="28"/>
-          <w:lang w:val="uk-UA"/>
-        </w:rPr>
-        <w:t>translators</w:t>
-      </w:r>
-      <w:proofErr w:type="spellEnd"/>
+        </w:rPr>
+        <w:t xml:space="preserve"> [</w:t>
+      </w:r>
       <w:r>
         <w:rPr>
           <w:rStyle w:val="normaltextrun"/>
           <w:sz w:val="28"/>
           <w:szCs w:val="28"/>
-          <w:lang w:val="uk-UA"/>
-        </w:rPr>
-        <w:t xml:space="preserve"> [</w:t>
+          <w:lang w:val="en-US"/>
+        </w:rPr>
+        <w:t>4</w:t>
       </w:r>
       <w:r>
         <w:rPr>
           <w:rStyle w:val="normaltextrun"/>
           <w:sz w:val="28"/>
           <w:szCs w:val="28"/>
-          <w:lang w:val="en-US"/>
-        </w:rPr>
-        <w:t>4</w:t>
-      </w:r>
+        </w:rPr>
+        <w:t xml:space="preserve">], яка надсилає HTTP-запити, що імітують поведінку браузера, до веб-інтерфейсу </w:t>
+      </w:r>
+      <w:proofErr w:type="spellStart"/>
       <w:r>
         <w:rPr>
           <w:rStyle w:val="normaltextrun"/>
           <w:sz w:val="28"/>
           <w:szCs w:val="28"/>
-          <w:lang w:val="uk-UA"/>
-        </w:rPr>
-        <w:t xml:space="preserve">], яка надсилає HTTP-запити, що імітують поведінку браузера, до веб-інтерфейсу </w:t>
-      </w:r>
-      <w:proofErr w:type="spellStart"/>
+        </w:rPr>
+        <w:t>Google</w:t>
+      </w:r>
+      <w:proofErr w:type="spellEnd"/>
       <w:r>
         <w:rPr>
           <w:rStyle w:val="normaltextrun"/>
           <w:sz w:val="28"/>
           <w:szCs w:val="28"/>
-          <w:lang w:val="uk-UA"/>
-        </w:rPr>
-        <w:t>Google</w:t>
-      </w:r>
-      <w:proofErr w:type="spellEnd"/>
+        </w:rPr>
+        <w:t xml:space="preserve"> </w:t>
+      </w:r>
+      <w:proofErr w:type="spellStart"/>
       <w:r>
         <w:rPr>
           <w:rStyle w:val="normaltextrun"/>
           <w:sz w:val="28"/>
           <w:szCs w:val="28"/>
-          <w:lang w:val="uk-UA"/>
-        </w:rPr>
-        <w:t xml:space="preserve"> </w:t>
-      </w:r>
-      <w:proofErr w:type="spellStart"/>
+        </w:rPr>
+        <w:t>Translate</w:t>
+      </w:r>
+      <w:proofErr w:type="spellEnd"/>
       <w:r>
         <w:rPr>
           <w:rStyle w:val="normaltextrun"/>
           <w:sz w:val="28"/>
           <w:szCs w:val="28"/>
-          <w:lang w:val="uk-UA"/>
-        </w:rPr>
-        <w:t>Translate</w:t>
-      </w:r>
-      <w:proofErr w:type="spellEnd"/>
+        </w:rPr>
+        <w:t xml:space="preserve"> або ж іншого заданого сервісу для перекладу. Таким чином, дана бібліотека дозволяє перекладати велику кількість текстів безкоштовно. Серед доступних сервісів перекладу було обрано саме </w:t>
+      </w:r>
+      <w:proofErr w:type="spellStart"/>
       <w:r>
         <w:rPr>
           <w:rStyle w:val="normaltextrun"/>
           <w:sz w:val="28"/>
           <w:szCs w:val="28"/>
-          <w:lang w:val="uk-UA"/>
-        </w:rPr>
-        <w:t xml:space="preserve"> або ж іншого заданого сервісу для перекладу. Таким чином, дана бібліотека дозволяє перекладати велику кількість текстів безкоштовно. Серед доступних сервісів перекладу було обрано саме </w:t>
-      </w:r>
-      <w:proofErr w:type="spellStart"/>
+        </w:rPr>
+        <w:t>Google</w:t>
+      </w:r>
+      <w:proofErr w:type="spellEnd"/>
       <w:r>
         <w:rPr>
           <w:rStyle w:val="normaltextrun"/>
           <w:sz w:val="28"/>
           <w:szCs w:val="28"/>
-          <w:lang w:val="uk-UA"/>
-        </w:rPr>
-        <w:t>Google</w:t>
-      </w:r>
-      <w:proofErr w:type="spellEnd"/>
+        </w:rPr>
+        <w:t xml:space="preserve"> </w:t>
+      </w:r>
+      <w:proofErr w:type="spellStart"/>
       <w:r>
         <w:rPr>
           <w:rStyle w:val="normaltextrun"/>
           <w:sz w:val="28"/>
           <w:szCs w:val="28"/>
-          <w:lang w:val="uk-UA"/>
-        </w:rPr>
-        <w:t xml:space="preserve"> </w:t>
-      </w:r>
-      <w:proofErr w:type="spellStart"/>
+        </w:rPr>
+        <w:t>Translate</w:t>
+      </w:r>
+      <w:proofErr w:type="spellEnd"/>
       <w:r>
         <w:rPr>
           <w:rStyle w:val="normaltextrun"/>
           <w:sz w:val="28"/>
           <w:szCs w:val="28"/>
-          <w:lang w:val="uk-UA"/>
-        </w:rPr>
-        <w:t>Translate</w:t>
-      </w:r>
-      <w:proofErr w:type="spellEnd"/>
-      <w:r>
-        <w:rPr>
-          <w:rStyle w:val="normaltextrun"/>
-          <w:sz w:val="28"/>
-          <w:szCs w:val="28"/>
-          <w:lang w:val="uk-UA"/>
         </w:rPr>
         <w:t xml:space="preserve"> через його підтримку української мови.</w:t>
       </w:r>
@@ -7842,6 +7992,7 @@
         <w:pStyle w:val="paragraph"/>
         <w:spacing w:before="0" w:beforeAutospacing="0" w:after="0" w:afterAutospacing="0" w:line="360" w:lineRule="auto"/>
         <w:ind w:firstLine="709"/>
+        <w:jc w:val="both"/>
         <w:textAlignment w:val="baseline"/>
         <w:rPr>
           <w:sz w:val="28"/>
@@ -7854,7 +8005,6 @@
           <w:rStyle w:val="normaltextrun"/>
           <w:sz w:val="28"/>
           <w:szCs w:val="28"/>
-          <w:lang w:val="uk-UA"/>
         </w:rPr>
         <w:t xml:space="preserve">Для створення даного API було обрано фреймворк </w:t>
       </w:r>
@@ -7864,7 +8014,6 @@
           <w:rStyle w:val="normaltextrun"/>
           <w:sz w:val="28"/>
           <w:szCs w:val="28"/>
-          <w:lang w:val="uk-UA"/>
         </w:rPr>
         <w:t>FastAPI</w:t>
       </w:r>
@@ -7874,7 +8023,6 @@
           <w:rStyle w:val="normaltextrun"/>
           <w:sz w:val="28"/>
           <w:szCs w:val="28"/>
-          <w:lang w:val="uk-UA"/>
         </w:rPr>
         <w:t xml:space="preserve"> [</w:t>
       </w:r>
@@ -7892,7 +8040,6 @@
           <w:rStyle w:val="normaltextrun"/>
           <w:sz w:val="28"/>
           <w:szCs w:val="28"/>
-          <w:lang w:val="uk-UA"/>
         </w:rPr>
         <w:t xml:space="preserve">]. Також розглядались фреймворки </w:t>
       </w:r>
@@ -7902,7 +8049,6 @@
           <w:rStyle w:val="normaltextrun"/>
           <w:sz w:val="28"/>
           <w:szCs w:val="28"/>
-          <w:lang w:val="uk-UA"/>
         </w:rPr>
         <w:t>Flask</w:t>
       </w:r>
@@ -7912,7 +8058,6 @@
           <w:rStyle w:val="normaltextrun"/>
           <w:sz w:val="28"/>
           <w:szCs w:val="28"/>
-          <w:lang w:val="uk-UA"/>
         </w:rPr>
         <w:t xml:space="preserve"> та </w:t>
       </w:r>
@@ -7922,7 +8067,6 @@
           <w:rStyle w:val="normaltextrun"/>
           <w:sz w:val="28"/>
           <w:szCs w:val="28"/>
-          <w:lang w:val="uk-UA"/>
         </w:rPr>
         <w:t>Django</w:t>
       </w:r>
@@ -7932,7 +8076,6 @@
           <w:rStyle w:val="normaltextrun"/>
           <w:sz w:val="28"/>
           <w:szCs w:val="28"/>
-          <w:lang w:val="uk-UA"/>
         </w:rPr>
         <w:t xml:space="preserve">. </w:t>
       </w:r>
@@ -7942,7 +8085,6 @@
           <w:rStyle w:val="normaltextrun"/>
           <w:sz w:val="28"/>
           <w:szCs w:val="28"/>
-          <w:lang w:val="uk-UA"/>
         </w:rPr>
         <w:t>Django</w:t>
       </w:r>
@@ -7952,7 +8094,6 @@
           <w:rStyle w:val="normaltextrun"/>
           <w:sz w:val="28"/>
           <w:szCs w:val="28"/>
-          <w:lang w:val="uk-UA"/>
         </w:rPr>
         <w:t xml:space="preserve"> [</w:t>
       </w:r>
@@ -7970,7 +8111,6 @@
           <w:rStyle w:val="normaltextrun"/>
           <w:sz w:val="28"/>
           <w:szCs w:val="28"/>
-          <w:lang w:val="uk-UA"/>
         </w:rPr>
         <w:t xml:space="preserve">] хоч і надає вбудовану адміністративну панель, надає ORM та автентифікацію “з коробки”, проте його використання в даному випадку є недоцільним через надмірну складність, яка підходить для повноцінних веб-застосунків, але не для легких та високопродуктивних API. </w:t>
       </w:r>
@@ -7980,7 +8120,6 @@
           <w:rStyle w:val="normaltextrun"/>
           <w:sz w:val="28"/>
           <w:szCs w:val="28"/>
-          <w:lang w:val="uk-UA"/>
         </w:rPr>
         <w:t>Flask</w:t>
       </w:r>
@@ -7990,7 +8129,6 @@
           <w:rStyle w:val="normaltextrun"/>
           <w:sz w:val="28"/>
           <w:szCs w:val="28"/>
-          <w:lang w:val="uk-UA"/>
         </w:rPr>
         <w:t xml:space="preserve"> [</w:t>
       </w:r>
@@ -8008,7 +8146,6 @@
           <w:rStyle w:val="normaltextrun"/>
           <w:sz w:val="28"/>
           <w:szCs w:val="28"/>
-          <w:lang w:val="uk-UA"/>
         </w:rPr>
         <w:t xml:space="preserve">] у свою чергу є </w:t>
       </w:r>
@@ -8018,7 +8155,6 @@
           <w:rStyle w:val="normaltextrun"/>
           <w:sz w:val="28"/>
           <w:szCs w:val="28"/>
-          <w:lang w:val="uk-UA"/>
         </w:rPr>
         <w:t>мінімалістничним</w:t>
       </w:r>
@@ -8028,7 +8164,6 @@
           <w:rStyle w:val="normaltextrun"/>
           <w:sz w:val="28"/>
           <w:szCs w:val="28"/>
-          <w:lang w:val="uk-UA"/>
         </w:rPr>
         <w:t xml:space="preserve">, гнучким та має велику кількість плагінів, проте не має повноцінної підтримки асинхронної моделі, що є важливим для оброки великої кількості одночасних запитів. </w:t>
       </w:r>
@@ -8038,7 +8173,6 @@
           <w:rStyle w:val="normaltextrun"/>
           <w:sz w:val="28"/>
           <w:szCs w:val="28"/>
-          <w:lang w:val="uk-UA"/>
         </w:rPr>
         <w:t>FastAPI</w:t>
       </w:r>
@@ -8048,7 +8182,6 @@
           <w:rStyle w:val="normaltextrun"/>
           <w:sz w:val="28"/>
           <w:szCs w:val="28"/>
-          <w:lang w:val="uk-UA"/>
         </w:rPr>
         <w:t xml:space="preserve"> </w:t>
       </w:r>
@@ -8058,7 +8191,6 @@
           <w:rStyle w:val="normaltextrun"/>
           <w:sz w:val="28"/>
           <w:szCs w:val="28"/>
-          <w:lang w:val="uk-UA"/>
         </w:rPr>
         <w:t>довзоляє</w:t>
       </w:r>
@@ -8068,7 +8200,6 @@
           <w:rStyle w:val="normaltextrun"/>
           <w:sz w:val="28"/>
           <w:szCs w:val="28"/>
-          <w:lang w:val="uk-UA"/>
         </w:rPr>
         <w:t xml:space="preserve"> досягти вищої продуктивності завдяки асинхронності. Крім того, даний фреймворк автоматично формує </w:t>
       </w:r>
@@ -8078,7 +8209,6 @@
           <w:rStyle w:val="normaltextrun"/>
           <w:sz w:val="28"/>
           <w:szCs w:val="28"/>
-          <w:lang w:val="uk-UA"/>
         </w:rPr>
         <w:t>OpenAPI</w:t>
       </w:r>
@@ -8088,7 +8218,6 @@
           <w:rStyle w:val="normaltextrun"/>
           <w:sz w:val="28"/>
           <w:szCs w:val="28"/>
-          <w:lang w:val="uk-UA"/>
         </w:rPr>
         <w:t xml:space="preserve"> документацію, підтримує зручну інтеграцію з </w:t>
       </w:r>
@@ -8098,7 +8227,6 @@
           <w:rStyle w:val="normaltextrun"/>
           <w:sz w:val="28"/>
           <w:szCs w:val="28"/>
-          <w:lang w:val="uk-UA"/>
         </w:rPr>
         <w:t>Pydantic</w:t>
       </w:r>
@@ -8108,7 +8236,6 @@
           <w:rStyle w:val="normaltextrun"/>
           <w:sz w:val="28"/>
           <w:szCs w:val="28"/>
-          <w:lang w:val="uk-UA"/>
         </w:rPr>
         <w:t xml:space="preserve"> для </w:t>
       </w:r>
@@ -8118,7 +8245,6 @@
           <w:rStyle w:val="normaltextrun"/>
           <w:sz w:val="28"/>
           <w:szCs w:val="28"/>
-          <w:lang w:val="uk-UA"/>
         </w:rPr>
         <w:t>валідації</w:t>
       </w:r>
@@ -8128,7 +8254,6 @@
           <w:rStyle w:val="normaltextrun"/>
           <w:sz w:val="28"/>
           <w:szCs w:val="28"/>
-          <w:lang w:val="uk-UA"/>
         </w:rPr>
         <w:t xml:space="preserve"> запитів та більш простим за </w:t>
       </w:r>
@@ -8138,7 +8263,6 @@
           <w:rStyle w:val="normaltextrun"/>
           <w:sz w:val="28"/>
           <w:szCs w:val="28"/>
-          <w:lang w:val="uk-UA"/>
         </w:rPr>
         <w:t>Djano</w:t>
       </w:r>
@@ -8148,7 +8272,6 @@
           <w:rStyle w:val="normaltextrun"/>
           <w:sz w:val="28"/>
           <w:szCs w:val="28"/>
-          <w:lang w:val="uk-UA"/>
         </w:rPr>
         <w:t xml:space="preserve"> з точки зору структурування коду для API.</w:t>
       </w:r>
@@ -8158,6 +8281,7 @@
         <w:pStyle w:val="paragraph"/>
         <w:spacing w:before="0" w:beforeAutospacing="0" w:after="0" w:afterAutospacing="0" w:line="360" w:lineRule="auto"/>
         <w:ind w:firstLine="709"/>
+        <w:jc w:val="both"/>
         <w:textAlignment w:val="baseline"/>
         <w:rPr>
           <w:sz w:val="28"/>
@@ -8170,7 +8294,6 @@
           <w:rStyle w:val="normaltextrun"/>
           <w:sz w:val="28"/>
           <w:szCs w:val="28"/>
-          <w:lang w:val="uk-UA"/>
         </w:rPr>
         <w:t xml:space="preserve">Для роботи з </w:t>
       </w:r>
@@ -8180,7 +8303,6 @@
           <w:rStyle w:val="normaltextrun"/>
           <w:sz w:val="28"/>
           <w:szCs w:val="28"/>
-          <w:lang w:val="uk-UA"/>
         </w:rPr>
         <w:t>нейромережами</w:t>
       </w:r>
@@ -8190,7 +8312,6 @@
           <w:rStyle w:val="normaltextrun"/>
           <w:sz w:val="28"/>
           <w:szCs w:val="28"/>
-          <w:lang w:val="uk-UA"/>
         </w:rPr>
         <w:t xml:space="preserve"> було обрано бібліотеки </w:t>
       </w:r>
@@ -8200,7 +8321,6 @@
           <w:rStyle w:val="normaltextrun"/>
           <w:sz w:val="28"/>
           <w:szCs w:val="28"/>
-          <w:lang w:val="uk-UA"/>
         </w:rPr>
         <w:t>PyTorch</w:t>
       </w:r>
@@ -8210,7 +8330,6 @@
           <w:rStyle w:val="normaltextrun"/>
           <w:sz w:val="28"/>
           <w:szCs w:val="28"/>
-          <w:lang w:val="uk-UA"/>
         </w:rPr>
         <w:t xml:space="preserve"> та </w:t>
       </w:r>
@@ -8220,7 +8339,6 @@
           <w:rStyle w:val="normaltextrun"/>
           <w:sz w:val="28"/>
           <w:szCs w:val="28"/>
-          <w:lang w:val="uk-UA"/>
         </w:rPr>
         <w:t>Transformers</w:t>
       </w:r>
@@ -8230,7 +8348,6 @@
           <w:rStyle w:val="normaltextrun"/>
           <w:sz w:val="28"/>
           <w:szCs w:val="28"/>
-          <w:lang w:val="uk-UA"/>
         </w:rPr>
         <w:t xml:space="preserve">. </w:t>
       </w:r>
@@ -8240,7 +8357,6 @@
           <w:rStyle w:val="normaltextrun"/>
           <w:sz w:val="28"/>
           <w:szCs w:val="28"/>
-          <w:lang w:val="uk-UA"/>
         </w:rPr>
         <w:t>Біблотека</w:t>
       </w:r>
@@ -8250,7 +8366,6 @@
           <w:rStyle w:val="normaltextrun"/>
           <w:sz w:val="28"/>
           <w:szCs w:val="28"/>
-          <w:lang w:val="uk-UA"/>
         </w:rPr>
         <w:t xml:space="preserve"> </w:t>
       </w:r>
@@ -8260,7 +8375,6 @@
           <w:rStyle w:val="normaltextrun"/>
           <w:sz w:val="28"/>
           <w:szCs w:val="28"/>
-          <w:lang w:val="uk-UA"/>
         </w:rPr>
         <w:t>Transformers</w:t>
       </w:r>
@@ -8270,7 +8384,6 @@
           <w:rStyle w:val="normaltextrun"/>
           <w:sz w:val="28"/>
           <w:szCs w:val="28"/>
-          <w:lang w:val="uk-UA"/>
         </w:rPr>
         <w:t xml:space="preserve"> [</w:t>
       </w:r>
@@ -8288,7 +8401,6 @@
           <w:rStyle w:val="normaltextrun"/>
           <w:sz w:val="28"/>
           <w:szCs w:val="28"/>
-          <w:lang w:val="uk-UA"/>
         </w:rPr>
         <w:t xml:space="preserve">] від </w:t>
       </w:r>
@@ -8298,7 +8410,6 @@
           <w:rStyle w:val="normaltextrun"/>
           <w:sz w:val="28"/>
           <w:szCs w:val="28"/>
-          <w:lang w:val="uk-UA"/>
         </w:rPr>
         <w:t>Hugging</w:t>
       </w:r>
@@ -8308,7 +8419,6 @@
           <w:rStyle w:val="normaltextrun"/>
           <w:sz w:val="28"/>
           <w:szCs w:val="28"/>
-          <w:lang w:val="uk-UA"/>
         </w:rPr>
         <w:t xml:space="preserve"> </w:t>
       </w:r>
@@ -8318,7 +8428,6 @@
           <w:rStyle w:val="normaltextrun"/>
           <w:sz w:val="28"/>
           <w:szCs w:val="28"/>
-          <w:lang w:val="uk-UA"/>
         </w:rPr>
         <w:t>Face</w:t>
       </w:r>
@@ -8328,7 +8437,6 @@
           <w:rStyle w:val="normaltextrun"/>
           <w:sz w:val="28"/>
           <w:szCs w:val="28"/>
-          <w:lang w:val="uk-UA"/>
         </w:rPr>
         <w:t xml:space="preserve"> дозволяє завантажувати попередньо навчені моделі, зокрема </w:t>
       </w:r>
@@ -8338,7 +8446,6 @@
           <w:rStyle w:val="normaltextrun"/>
           <w:sz w:val="28"/>
           <w:szCs w:val="28"/>
-          <w:lang w:val="uk-UA"/>
         </w:rPr>
         <w:t>трансформери</w:t>
       </w:r>
@@ -8348,7 +8455,6 @@
           <w:rStyle w:val="normaltextrun"/>
           <w:sz w:val="28"/>
           <w:szCs w:val="28"/>
-          <w:lang w:val="uk-UA"/>
         </w:rPr>
         <w:t xml:space="preserve">, з </w:t>
       </w:r>
@@ -8358,7 +8464,6 @@
           <w:rStyle w:val="normaltextrun"/>
           <w:sz w:val="28"/>
           <w:szCs w:val="28"/>
-          <w:lang w:val="uk-UA"/>
         </w:rPr>
         <w:t>Hugging</w:t>
       </w:r>
@@ -8368,7 +8473,6 @@
           <w:rStyle w:val="normaltextrun"/>
           <w:sz w:val="28"/>
           <w:szCs w:val="28"/>
-          <w:lang w:val="uk-UA"/>
         </w:rPr>
         <w:t xml:space="preserve"> </w:t>
       </w:r>
@@ -8378,7 +8482,6 @@
           <w:rStyle w:val="normaltextrun"/>
           <w:sz w:val="28"/>
           <w:szCs w:val="28"/>
-          <w:lang w:val="uk-UA"/>
         </w:rPr>
         <w:t>Face</w:t>
       </w:r>
@@ -8388,7 +8491,6 @@
           <w:rStyle w:val="normaltextrun"/>
           <w:sz w:val="28"/>
           <w:szCs w:val="28"/>
-          <w:lang w:val="uk-UA"/>
         </w:rPr>
         <w:t xml:space="preserve"> </w:t>
       </w:r>
@@ -8398,7 +8500,6 @@
           <w:rStyle w:val="normaltextrun"/>
           <w:sz w:val="28"/>
           <w:szCs w:val="28"/>
-          <w:lang w:val="uk-UA"/>
         </w:rPr>
         <w:t>Hub</w:t>
       </w:r>
@@ -8408,7 +8509,6 @@
           <w:rStyle w:val="normaltextrun"/>
           <w:sz w:val="28"/>
           <w:szCs w:val="28"/>
-          <w:lang w:val="uk-UA"/>
         </w:rPr>
         <w:t xml:space="preserve"> та здійснювати </w:t>
       </w:r>
@@ -8418,7 +8518,6 @@
           <w:rStyle w:val="normaltextrun"/>
           <w:sz w:val="28"/>
           <w:szCs w:val="28"/>
-          <w:lang w:val="uk-UA"/>
         </w:rPr>
         <w:t>донавчання</w:t>
       </w:r>
@@ -8428,7 +8527,6 @@
           <w:rStyle w:val="normaltextrun"/>
           <w:sz w:val="28"/>
           <w:szCs w:val="28"/>
-          <w:lang w:val="uk-UA"/>
         </w:rPr>
         <w:t xml:space="preserve"> цих моделей. Крім </w:t>
       </w:r>
@@ -8438,7 +8536,6 @@
           <w:rStyle w:val="normaltextrun"/>
           <w:sz w:val="28"/>
           <w:szCs w:val="28"/>
-          <w:lang w:val="uk-UA"/>
         </w:rPr>
         <w:t>PyTorch</w:t>
       </w:r>
@@ -8448,7 +8545,6 @@
           <w:rStyle w:val="normaltextrun"/>
           <w:sz w:val="28"/>
           <w:szCs w:val="28"/>
-          <w:lang w:val="uk-UA"/>
         </w:rPr>
         <w:t xml:space="preserve">, було розглянуто також бібліотеку </w:t>
       </w:r>
@@ -8458,7 +8554,6 @@
           <w:rStyle w:val="normaltextrun"/>
           <w:sz w:val="28"/>
           <w:szCs w:val="28"/>
-          <w:lang w:val="uk-UA"/>
         </w:rPr>
         <w:t>TensorFlow</w:t>
       </w:r>
@@ -8468,7 +8563,6 @@
           <w:rStyle w:val="normaltextrun"/>
           <w:sz w:val="28"/>
           <w:szCs w:val="28"/>
-          <w:lang w:val="uk-UA"/>
         </w:rPr>
         <w:t xml:space="preserve"> [</w:t>
       </w:r>
@@ -8486,7 +8580,6 @@
           <w:rStyle w:val="normaltextrun"/>
           <w:sz w:val="28"/>
           <w:szCs w:val="28"/>
-          <w:lang w:val="uk-UA"/>
         </w:rPr>
         <w:t xml:space="preserve">], є краще оптимізованою для продуктивності у великих системах, проте </w:t>
       </w:r>
@@ -8496,7 +8589,6 @@
           <w:rStyle w:val="normaltextrun"/>
           <w:sz w:val="28"/>
           <w:szCs w:val="28"/>
-          <w:lang w:val="uk-UA"/>
         </w:rPr>
         <w:t>PyTorch</w:t>
       </w:r>
@@ -8506,7 +8598,6 @@
           <w:rStyle w:val="normaltextrun"/>
           <w:sz w:val="28"/>
           <w:szCs w:val="28"/>
-          <w:lang w:val="uk-UA"/>
         </w:rPr>
         <w:t xml:space="preserve"> [</w:t>
       </w:r>
@@ -8524,7 +8615,6 @@
           <w:rStyle w:val="normaltextrun"/>
           <w:sz w:val="28"/>
           <w:szCs w:val="28"/>
-          <w:lang w:val="uk-UA"/>
         </w:rPr>
         <w:t xml:space="preserve">] краще підтримується у спільності </w:t>
       </w:r>
@@ -8534,7 +8624,6 @@
           <w:rStyle w:val="normaltextrun"/>
           <w:sz w:val="28"/>
           <w:szCs w:val="28"/>
-          <w:lang w:val="uk-UA"/>
         </w:rPr>
         <w:t>Hugging</w:t>
       </w:r>
@@ -8544,7 +8633,6 @@
           <w:rStyle w:val="normaltextrun"/>
           <w:sz w:val="28"/>
           <w:szCs w:val="28"/>
-          <w:lang w:val="uk-UA"/>
         </w:rPr>
         <w:t xml:space="preserve"> </w:t>
       </w:r>
@@ -8554,7 +8642,6 @@
           <w:rStyle w:val="normaltextrun"/>
           <w:sz w:val="28"/>
           <w:szCs w:val="28"/>
-          <w:lang w:val="uk-UA"/>
         </w:rPr>
         <w:t>Face</w:t>
       </w:r>
@@ -8564,7 +8651,6 @@
           <w:rStyle w:val="normaltextrun"/>
           <w:sz w:val="28"/>
           <w:szCs w:val="28"/>
-          <w:lang w:val="uk-UA"/>
         </w:rPr>
         <w:t xml:space="preserve">, є більше гнучким для реалізації </w:t>
       </w:r>
@@ -8574,7 +8660,6 @@
           <w:rStyle w:val="normaltextrun"/>
           <w:sz w:val="28"/>
           <w:szCs w:val="28"/>
-          <w:lang w:val="uk-UA"/>
         </w:rPr>
         <w:t>донавчання</w:t>
       </w:r>
@@ -8584,7 +8669,6 @@
           <w:rStyle w:val="normaltextrun"/>
           <w:sz w:val="28"/>
           <w:szCs w:val="28"/>
-          <w:lang w:val="uk-UA"/>
         </w:rPr>
         <w:t xml:space="preserve"> моделей, тобто для </w:t>
       </w:r>
@@ -8594,7 +8678,6 @@
           <w:rStyle w:val="normaltextrun"/>
           <w:sz w:val="28"/>
           <w:szCs w:val="28"/>
-          <w:lang w:val="uk-UA"/>
         </w:rPr>
         <w:t>fine-tuning</w:t>
       </w:r>
@@ -8604,7 +8687,6 @@
           <w:rStyle w:val="normaltextrun"/>
           <w:sz w:val="28"/>
           <w:szCs w:val="28"/>
-          <w:lang w:val="uk-UA"/>
         </w:rPr>
         <w:t xml:space="preserve"> та підтримується найновішою версією </w:t>
       </w:r>
@@ -8614,7 +8696,6 @@
           <w:rStyle w:val="normaltextrun"/>
           <w:sz w:val="28"/>
           <w:szCs w:val="28"/>
-          <w:lang w:val="uk-UA"/>
         </w:rPr>
         <w:t>Python</w:t>
       </w:r>
@@ -8624,7 +8705,6 @@
           <w:rStyle w:val="normaltextrun"/>
           <w:sz w:val="28"/>
           <w:szCs w:val="28"/>
-          <w:lang w:val="uk-UA"/>
         </w:rPr>
         <w:t xml:space="preserve"> 3.13 на даний момент.</w:t>
       </w:r>
@@ -8634,6 +8714,7 @@
         <w:pStyle w:val="paragraph"/>
         <w:spacing w:before="0" w:beforeAutospacing="0" w:after="0" w:afterAutospacing="0" w:line="360" w:lineRule="auto"/>
         <w:ind w:firstLine="709"/>
+        <w:jc w:val="both"/>
         <w:textAlignment w:val="baseline"/>
         <w:rPr>
           <w:sz w:val="28"/>
@@ -8646,8 +8727,8 @@
           <w:rStyle w:val="normaltextrun"/>
           <w:sz w:val="28"/>
           <w:szCs w:val="28"/>
-          <w:lang w:val="uk-UA"/>
-        </w:rPr>
+        </w:rPr>
+        <w:lastRenderedPageBreak/>
         <w:t xml:space="preserve">Серед IDE для </w:t>
       </w:r>
       <w:proofErr w:type="spellStart"/>
@@ -8656,7 +8737,6 @@
           <w:rStyle w:val="normaltextrun"/>
           <w:sz w:val="28"/>
           <w:szCs w:val="28"/>
-          <w:lang w:val="uk-UA"/>
         </w:rPr>
         <w:t>Python</w:t>
       </w:r>
@@ -8666,7 +8746,6 @@
           <w:rStyle w:val="normaltextrun"/>
           <w:sz w:val="28"/>
           <w:szCs w:val="28"/>
-          <w:lang w:val="uk-UA"/>
         </w:rPr>
         <w:t xml:space="preserve"> найбільш популярними є </w:t>
       </w:r>
@@ -8676,7 +8755,6 @@
           <w:rStyle w:val="normaltextrun"/>
           <w:sz w:val="28"/>
           <w:szCs w:val="28"/>
-          <w:lang w:val="uk-UA"/>
         </w:rPr>
         <w:t>PyCharm</w:t>
       </w:r>
@@ -8686,7 +8764,6 @@
           <w:rStyle w:val="normaltextrun"/>
           <w:sz w:val="28"/>
           <w:szCs w:val="28"/>
-          <w:lang w:val="uk-UA"/>
         </w:rPr>
         <w:t xml:space="preserve"> та </w:t>
       </w:r>
@@ -8696,7 +8773,6 @@
           <w:rStyle w:val="normaltextrun"/>
           <w:sz w:val="28"/>
           <w:szCs w:val="28"/>
-          <w:lang w:val="uk-UA"/>
         </w:rPr>
         <w:t>Visual</w:t>
       </w:r>
@@ -8706,7 +8782,6 @@
           <w:rStyle w:val="normaltextrun"/>
           <w:sz w:val="28"/>
           <w:szCs w:val="28"/>
-          <w:lang w:val="uk-UA"/>
         </w:rPr>
         <w:t xml:space="preserve"> </w:t>
       </w:r>
@@ -8716,7 +8791,6 @@
           <w:rStyle w:val="normaltextrun"/>
           <w:sz w:val="28"/>
           <w:szCs w:val="28"/>
-          <w:lang w:val="uk-UA"/>
         </w:rPr>
         <w:t>Studio</w:t>
       </w:r>
@@ -8726,7 +8800,6 @@
           <w:rStyle w:val="normaltextrun"/>
           <w:sz w:val="28"/>
           <w:szCs w:val="28"/>
-          <w:lang w:val="uk-UA"/>
         </w:rPr>
         <w:t xml:space="preserve"> </w:t>
       </w:r>
@@ -8736,7 +8809,6 @@
           <w:rStyle w:val="normaltextrun"/>
           <w:sz w:val="28"/>
           <w:szCs w:val="28"/>
-          <w:lang w:val="uk-UA"/>
         </w:rPr>
         <w:t>Code</w:t>
       </w:r>
@@ -8746,7 +8818,6 @@
           <w:rStyle w:val="normaltextrun"/>
           <w:sz w:val="28"/>
           <w:szCs w:val="28"/>
-          <w:lang w:val="uk-UA"/>
         </w:rPr>
         <w:t xml:space="preserve"> [</w:t>
       </w:r>
@@ -8764,7 +8835,6 @@
           <w:rStyle w:val="normaltextrun"/>
           <w:sz w:val="28"/>
           <w:szCs w:val="28"/>
-          <w:lang w:val="uk-UA"/>
         </w:rPr>
         <w:t xml:space="preserve">], тому було розглянуто саме ці два IDE. </w:t>
       </w:r>
@@ -8774,7 +8844,6 @@
           <w:rStyle w:val="normaltextrun"/>
           <w:sz w:val="28"/>
           <w:szCs w:val="28"/>
-          <w:lang w:val="uk-UA"/>
         </w:rPr>
         <w:t>Visual</w:t>
       </w:r>
@@ -8784,7 +8853,6 @@
           <w:rStyle w:val="normaltextrun"/>
           <w:sz w:val="28"/>
           <w:szCs w:val="28"/>
-          <w:lang w:val="uk-UA"/>
         </w:rPr>
         <w:t xml:space="preserve"> </w:t>
       </w:r>
@@ -8794,7 +8862,6 @@
           <w:rStyle w:val="normaltextrun"/>
           <w:sz w:val="28"/>
           <w:szCs w:val="28"/>
-          <w:lang w:val="uk-UA"/>
         </w:rPr>
         <w:t>Studio</w:t>
       </w:r>
@@ -8804,7 +8871,6 @@
           <w:rStyle w:val="normaltextrun"/>
           <w:sz w:val="28"/>
           <w:szCs w:val="28"/>
-          <w:lang w:val="uk-UA"/>
         </w:rPr>
         <w:t xml:space="preserve"> </w:t>
       </w:r>
@@ -8814,7 +8880,6 @@
           <w:rStyle w:val="normaltextrun"/>
           <w:sz w:val="28"/>
           <w:szCs w:val="28"/>
-          <w:lang w:val="uk-UA"/>
         </w:rPr>
         <w:t>Code</w:t>
       </w:r>
@@ -8824,273 +8889,238 @@
           <w:rStyle w:val="normaltextrun"/>
           <w:sz w:val="28"/>
           <w:szCs w:val="28"/>
-          <w:lang w:val="uk-UA"/>
-        </w:rPr>
-        <w:t xml:space="preserve"> </w:t>
+        </w:rPr>
+        <w:t xml:space="preserve"> [</w:t>
       </w:r>
       <w:r>
         <w:rPr>
           <w:rStyle w:val="normaltextrun"/>
           <w:sz w:val="28"/>
           <w:szCs w:val="28"/>
-          <w:lang w:val="uk-UA"/>
-        </w:rPr>
-        <w:lastRenderedPageBreak/>
-        <w:t>[</w:t>
+          <w:lang w:val="en-US"/>
+        </w:rPr>
+        <w:t>12</w:t>
       </w:r>
       <w:r>
         <w:rPr>
           <w:rStyle w:val="normaltextrun"/>
           <w:sz w:val="28"/>
           <w:szCs w:val="28"/>
-          <w:lang w:val="en-US"/>
-        </w:rPr>
-        <w:t>12</w:t>
-      </w:r>
+        </w:rPr>
+        <w:t xml:space="preserve">] є легким редактором та містить велику кількість розширень та плагінів для різних мов розробки, зокрема </w:t>
+      </w:r>
+      <w:proofErr w:type="spellStart"/>
       <w:r>
         <w:rPr>
           <w:rStyle w:val="normaltextrun"/>
           <w:sz w:val="28"/>
           <w:szCs w:val="28"/>
-          <w:lang w:val="uk-UA"/>
-        </w:rPr>
-        <w:t xml:space="preserve">] є легким редактором та містить велику кількість розширень та плагінів для різних мов розробки, зокрема </w:t>
-      </w:r>
-      <w:proofErr w:type="spellStart"/>
+        </w:rPr>
+        <w:t>Python</w:t>
+      </w:r>
+      <w:proofErr w:type="spellEnd"/>
       <w:r>
         <w:rPr>
           <w:rStyle w:val="normaltextrun"/>
           <w:sz w:val="28"/>
           <w:szCs w:val="28"/>
-          <w:lang w:val="uk-UA"/>
-        </w:rPr>
-        <w:t>Python</w:t>
-      </w:r>
-      <w:proofErr w:type="spellEnd"/>
+        </w:rPr>
+        <w:t xml:space="preserve">. </w:t>
+      </w:r>
+      <w:proofErr w:type="spellStart"/>
       <w:r>
         <w:rPr>
           <w:rStyle w:val="normaltextrun"/>
           <w:sz w:val="28"/>
           <w:szCs w:val="28"/>
-          <w:lang w:val="uk-UA"/>
-        </w:rPr>
-        <w:t xml:space="preserve">. </w:t>
-      </w:r>
-      <w:proofErr w:type="spellStart"/>
+        </w:rPr>
+        <w:t>PyCharm</w:t>
+      </w:r>
+      <w:proofErr w:type="spellEnd"/>
       <w:r>
         <w:rPr>
           <w:rStyle w:val="normaltextrun"/>
           <w:sz w:val="28"/>
           <w:szCs w:val="28"/>
-          <w:lang w:val="uk-UA"/>
-        </w:rPr>
-        <w:t>PyCharm</w:t>
-      </w:r>
-      <w:proofErr w:type="spellEnd"/>
+        </w:rPr>
+        <w:t xml:space="preserve"> [</w:t>
+      </w:r>
       <w:r>
         <w:rPr>
           <w:rStyle w:val="normaltextrun"/>
           <w:sz w:val="28"/>
           <w:szCs w:val="28"/>
-          <w:lang w:val="uk-UA"/>
-        </w:rPr>
-        <w:t xml:space="preserve"> [</w:t>
+          <w:lang w:val="en-US"/>
+        </w:rPr>
+        <w:t>13</w:t>
       </w:r>
       <w:r>
         <w:rPr>
           <w:rStyle w:val="normaltextrun"/>
           <w:sz w:val="28"/>
           <w:szCs w:val="28"/>
-          <w:lang w:val="en-US"/>
-        </w:rPr>
-        <w:t>13</w:t>
-      </w:r>
+        </w:rPr>
+        <w:t xml:space="preserve">] забезпечує розширену підтримку </w:t>
+      </w:r>
+      <w:proofErr w:type="spellStart"/>
       <w:r>
         <w:rPr>
           <w:rStyle w:val="normaltextrun"/>
           <w:sz w:val="28"/>
           <w:szCs w:val="28"/>
-          <w:lang w:val="uk-UA"/>
-        </w:rPr>
-        <w:t xml:space="preserve">] забезпечує розширену підтримку </w:t>
-      </w:r>
-      <w:proofErr w:type="spellStart"/>
+        </w:rPr>
+        <w:t>Python</w:t>
+      </w:r>
+      <w:proofErr w:type="spellEnd"/>
       <w:r>
         <w:rPr>
           <w:rStyle w:val="normaltextrun"/>
           <w:sz w:val="28"/>
           <w:szCs w:val="28"/>
-          <w:lang w:val="uk-UA"/>
-        </w:rPr>
-        <w:t>Python</w:t>
-      </w:r>
-      <w:proofErr w:type="spellEnd"/>
+        </w:rPr>
+        <w:t xml:space="preserve">, має зручні засоби та надає вбудовані засоби для </w:t>
+      </w:r>
+      <w:proofErr w:type="spellStart"/>
       <w:r>
         <w:rPr>
           <w:rStyle w:val="normaltextrun"/>
           <w:sz w:val="28"/>
           <w:szCs w:val="28"/>
-          <w:lang w:val="uk-UA"/>
-        </w:rPr>
-        <w:t xml:space="preserve">, має зручні засоби та надає вбудовані засоби для </w:t>
-      </w:r>
-      <w:proofErr w:type="spellStart"/>
+        </w:rPr>
+        <w:t>рефакторингу</w:t>
+      </w:r>
+      <w:proofErr w:type="spellEnd"/>
       <w:r>
         <w:rPr>
           <w:rStyle w:val="normaltextrun"/>
           <w:sz w:val="28"/>
           <w:szCs w:val="28"/>
-          <w:lang w:val="uk-UA"/>
-        </w:rPr>
-        <w:t>рефакторингу</w:t>
-      </w:r>
-      <w:proofErr w:type="spellEnd"/>
+        </w:rPr>
+        <w:t xml:space="preserve"> й аналізу коду та тестування. Хоча </w:t>
+      </w:r>
+      <w:proofErr w:type="spellStart"/>
       <w:r>
         <w:rPr>
           <w:rStyle w:val="normaltextrun"/>
           <w:sz w:val="28"/>
           <w:szCs w:val="28"/>
-          <w:lang w:val="uk-UA"/>
-        </w:rPr>
-        <w:t xml:space="preserve"> й аналізу коду та тестування. Хоча </w:t>
-      </w:r>
-      <w:proofErr w:type="spellStart"/>
+        </w:rPr>
+        <w:t>Visual</w:t>
+      </w:r>
+      <w:proofErr w:type="spellEnd"/>
       <w:r>
         <w:rPr>
           <w:rStyle w:val="normaltextrun"/>
           <w:sz w:val="28"/>
           <w:szCs w:val="28"/>
-          <w:lang w:val="uk-UA"/>
-        </w:rPr>
-        <w:t>Visual</w:t>
-      </w:r>
-      <w:proofErr w:type="spellEnd"/>
+        </w:rPr>
+        <w:t xml:space="preserve"> </w:t>
+      </w:r>
+      <w:proofErr w:type="spellStart"/>
       <w:r>
         <w:rPr>
           <w:rStyle w:val="normaltextrun"/>
           <w:sz w:val="28"/>
           <w:szCs w:val="28"/>
-          <w:lang w:val="uk-UA"/>
-        </w:rPr>
-        <w:t xml:space="preserve"> </w:t>
-      </w:r>
-      <w:proofErr w:type="spellStart"/>
+        </w:rPr>
+        <w:t>Studio</w:t>
+      </w:r>
+      <w:proofErr w:type="spellEnd"/>
       <w:r>
         <w:rPr>
           <w:rStyle w:val="normaltextrun"/>
           <w:sz w:val="28"/>
           <w:szCs w:val="28"/>
-          <w:lang w:val="uk-UA"/>
-        </w:rPr>
-        <w:t>Studio</w:t>
-      </w:r>
-      <w:proofErr w:type="spellEnd"/>
+        </w:rPr>
+        <w:t xml:space="preserve"> </w:t>
+      </w:r>
+      <w:proofErr w:type="spellStart"/>
       <w:r>
         <w:rPr>
           <w:rStyle w:val="normaltextrun"/>
           <w:sz w:val="28"/>
           <w:szCs w:val="28"/>
-          <w:lang w:val="uk-UA"/>
-        </w:rPr>
-        <w:t xml:space="preserve"> </w:t>
-      </w:r>
-      <w:proofErr w:type="spellStart"/>
+        </w:rPr>
+        <w:t>Code</w:t>
+      </w:r>
+      <w:proofErr w:type="spellEnd"/>
       <w:r>
         <w:rPr>
           <w:rStyle w:val="normaltextrun"/>
           <w:sz w:val="28"/>
           <w:szCs w:val="28"/>
-          <w:lang w:val="uk-UA"/>
-        </w:rPr>
-        <w:t>Code</w:t>
-      </w:r>
-      <w:proofErr w:type="spellEnd"/>
+        </w:rPr>
+        <w:t xml:space="preserve"> є більш швидким та легким редактором, було обрано </w:t>
+      </w:r>
+      <w:proofErr w:type="spellStart"/>
       <w:r>
         <w:rPr>
           <w:rStyle w:val="normaltextrun"/>
           <w:sz w:val="28"/>
           <w:szCs w:val="28"/>
-          <w:lang w:val="uk-UA"/>
-        </w:rPr>
-        <w:t xml:space="preserve"> є більш швидким та легким редактором, було обрано </w:t>
-      </w:r>
-      <w:proofErr w:type="spellStart"/>
+        </w:rPr>
+        <w:t>PyCharm</w:t>
+      </w:r>
+      <w:proofErr w:type="spellEnd"/>
       <w:r>
         <w:rPr>
           <w:rStyle w:val="normaltextrun"/>
           <w:sz w:val="28"/>
           <w:szCs w:val="28"/>
-          <w:lang w:val="uk-UA"/>
-        </w:rPr>
-        <w:t>PyCharm</w:t>
-      </w:r>
-      <w:proofErr w:type="spellEnd"/>
+        </w:rPr>
+        <w:t xml:space="preserve"> через його вбудовані засоби, зазначені вище, що є ключовим для зручної роботи зі складним </w:t>
+      </w:r>
+      <w:proofErr w:type="spellStart"/>
       <w:r>
         <w:rPr>
           <w:rStyle w:val="normaltextrun"/>
           <w:sz w:val="28"/>
           <w:szCs w:val="28"/>
-          <w:lang w:val="uk-UA"/>
-        </w:rPr>
-        <w:t xml:space="preserve"> через його вбудовані засоби, зазначені вище, що є ключовим для зручної роботи зі складним </w:t>
-      </w:r>
-      <w:proofErr w:type="spellStart"/>
+        </w:rPr>
+        <w:t>Python</w:t>
+      </w:r>
+      <w:proofErr w:type="spellEnd"/>
       <w:r>
         <w:rPr>
           <w:rStyle w:val="normaltextrun"/>
           <w:sz w:val="28"/>
           <w:szCs w:val="28"/>
-          <w:lang w:val="uk-UA"/>
-        </w:rPr>
-        <w:t>Python</w:t>
-      </w:r>
-      <w:proofErr w:type="spellEnd"/>
+        </w:rPr>
+        <w:t xml:space="preserve"> </w:t>
+      </w:r>
+      <w:proofErr w:type="spellStart"/>
       <w:r>
         <w:rPr>
           <w:rStyle w:val="normaltextrun"/>
           <w:sz w:val="28"/>
           <w:szCs w:val="28"/>
-          <w:lang w:val="uk-UA"/>
-        </w:rPr>
-        <w:t xml:space="preserve"> </w:t>
-      </w:r>
-      <w:proofErr w:type="spellStart"/>
+        </w:rPr>
+        <w:t>проєктом</w:t>
+      </w:r>
+      <w:proofErr w:type="spellEnd"/>
       <w:r>
         <w:rPr>
           <w:rStyle w:val="normaltextrun"/>
           <w:sz w:val="28"/>
           <w:szCs w:val="28"/>
-          <w:lang w:val="uk-UA"/>
-        </w:rPr>
-        <w:t>проєктом</w:t>
-      </w:r>
-      <w:proofErr w:type="spellEnd"/>
+        </w:rPr>
+        <w:t xml:space="preserve"> із великою кількістю </w:t>
+      </w:r>
+      <w:proofErr w:type="spellStart"/>
       <w:r>
         <w:rPr>
           <w:rStyle w:val="normaltextrun"/>
           <w:sz w:val="28"/>
           <w:szCs w:val="28"/>
-          <w:lang w:val="uk-UA"/>
-        </w:rPr>
-        <w:t xml:space="preserve"> із великою кількістю </w:t>
-      </w:r>
-      <w:proofErr w:type="spellStart"/>
+        </w:rPr>
+        <w:t>залежностей</w:t>
+      </w:r>
+      <w:proofErr w:type="spellEnd"/>
       <w:r>
         <w:rPr>
           <w:rStyle w:val="normaltextrun"/>
           <w:sz w:val="28"/>
           <w:szCs w:val="28"/>
-          <w:lang w:val="uk-UA"/>
-        </w:rPr>
-        <w:t>залежностей</w:t>
-      </w:r>
-      <w:proofErr w:type="spellEnd"/>
-      <w:r>
-        <w:rPr>
-          <w:rStyle w:val="normaltextrun"/>
-          <w:sz w:val="28"/>
-          <w:szCs w:val="28"/>
-          <w:lang w:val="uk-UA"/>
         </w:rPr>
         <w:t>.</w:t>
       </w:r>
@@ -9854,6 +9884,7 @@
                 <w:szCs w:val="28"/>
                 <w:lang w:val="en-US"/>
               </w:rPr>
+              <w:lastRenderedPageBreak/>
               <w:t>7</w:t>
             </w:r>
           </w:p>
@@ -9903,7 +9934,6 @@
     <w:p/>
     <w:p>
       <w:r>
-        <w:lastRenderedPageBreak/>
         <w:t>Продовження таблиці 2.1</w:t>
       </w:r>
     </w:p>
@@ -9979,21 +10009,19 @@
               <w:rPr>
                 <w:szCs w:val="28"/>
               </w:rPr>
-              <w:t xml:space="preserve">Бібліотека для машинного навчання, яка надає інструменти для попередньої оброки даних та </w:t>
-            </w:r>
-            <w:proofErr w:type="spellStart"/>
-            <w:r>
-              <w:rPr>
-                <w:szCs w:val="28"/>
-              </w:rPr>
-              <w:t>свторення</w:t>
-            </w:r>
-            <w:proofErr w:type="spellEnd"/>
-            <w:r>
-              <w:rPr>
-                <w:szCs w:val="28"/>
-              </w:rPr>
-              <w:t xml:space="preserve"> моделей машинного навчання.</w:t>
+              <w:t>Бібліотека для машинного навчання, яка надає інструменти для попередньої оброки даних та ст</w:t>
+            </w:r>
+            <w:r>
+              <w:rPr>
+                <w:szCs w:val="28"/>
+              </w:rPr>
+              <w:t>в</w:t>
+            </w:r>
+            <w:r>
+              <w:rPr>
+                <w:szCs w:val="28"/>
+              </w:rPr>
+              <w:t>орення моделей машинного навчання.</w:t>
             </w:r>
           </w:p>
         </w:tc>
@@ -10272,7 +10300,15 @@
           <w:iCs/>
           <w:color w:val="000000" w:themeColor="text1"/>
         </w:rPr>
-        <w:t>Розробка алгоритму</w:t>
+        <w:t xml:space="preserve">Розробка </w:t>
+      </w:r>
+      <w:r>
+        <w:rPr>
+          <w:i w:val="0"/>
+          <w:iCs/>
+          <w:color w:val="000000" w:themeColor="text1"/>
+        </w:rPr>
+        <w:t>методу</w:t>
       </w:r>
       <w:r>
         <w:rPr>
@@ -10668,6 +10704,7 @@
         <w:t xml:space="preserve"> </w:t>
       </w:r>
       <w:r>
+        <w:lastRenderedPageBreak/>
         <w:t>моделі</w:t>
       </w:r>
       <w:r>
@@ -10743,11 +10780,7 @@
         <w:t xml:space="preserve">. </w:t>
       </w:r>
       <w:r>
-        <w:t xml:space="preserve">Після аналізу предметної області </w:t>
-      </w:r>
-      <w:r>
-        <w:lastRenderedPageBreak/>
-        <w:t>було визначено 12 категорій</w:t>
+        <w:t>Після аналізу предметної області було визначено 12 категорій</w:t>
       </w:r>
       <w:r>
         <w:rPr>
@@ -10933,11 +10966,9 @@
       <w:r>
         <w:t xml:space="preserve">зменшення </w:t>
       </w:r>
-      <w:proofErr w:type="spellStart"/>
-      <w:r>
-        <w:t>дизбалансу</w:t>
-      </w:r>
-      <w:proofErr w:type="spellEnd"/>
+      <w:r>
+        <w:t>дисбалансу</w:t>
+      </w:r>
       <w:r>
         <w:t xml:space="preserve"> між категоріями</w:t>
       </w:r>
@@ -11017,7 +11048,13 @@
         <w:t xml:space="preserve">було виконано очищено </w:t>
       </w:r>
       <w:r>
-        <w:t xml:space="preserve">тексти резюме від </w:t>
+        <w:t>текст</w:t>
+      </w:r>
+      <w:r>
+        <w:t>ів</w:t>
+      </w:r>
+      <w:r>
+        <w:t xml:space="preserve"> резюме від </w:t>
       </w:r>
       <w:r>
         <w:t>зайвої контактної інформації</w:t>
@@ -11156,7 +11193,7 @@
         <w:t>датасет</w:t>
       </w:r>
       <w:r>
-        <w:t>у</w:t>
+        <w:t>і</w:t>
       </w:r>
       <w:proofErr w:type="spellEnd"/>
       <w:r>
@@ -11330,7 +11367,11 @@
         <w:t xml:space="preserve">Таким чином, </w:t>
       </w:r>
       <w:r>
-        <w:t>маючи вже попередньо обчислені векторні представлення та визначені категорії</w:t>
+        <w:t xml:space="preserve">маючи вже </w:t>
+      </w:r>
+      <w:r>
+        <w:lastRenderedPageBreak/>
+        <w:t>попередньо обчислені векторні представлення та визначені категорії</w:t>
       </w:r>
       <w:r>
         <w:t>,</w:t>
@@ -11383,11 +11424,7 @@
         <w:t xml:space="preserve"> </w:t>
       </w:r>
       <w:r>
-        <w:t xml:space="preserve">між вектором резюме та вектором </w:t>
-      </w:r>
-      <w:r>
-        <w:lastRenderedPageBreak/>
-        <w:t>кожної з вакансій відповідної категорії</w:t>
+        <w:t>між вектором резюме та вектором кожної з вакансій відповідної категорії</w:t>
       </w:r>
       <w:r>
         <w:t xml:space="preserve"> та сортування вакансій за спаданням значення цієї метрики</w:t>
@@ -11806,7 +11843,15 @@
           <w:iCs/>
           <w:color w:val="000000" w:themeColor="text1"/>
         </w:rPr>
-        <w:t>Розробка алгоритму</w:t>
+        <w:t xml:space="preserve">Розробка </w:t>
+      </w:r>
+      <w:r>
+        <w:rPr>
+          <w:i w:val="0"/>
+          <w:iCs/>
+          <w:color w:val="000000" w:themeColor="text1"/>
+        </w:rPr>
+        <w:t>методу</w:t>
       </w:r>
       <w:r>
         <w:rPr>
@@ -11931,7 +11976,10 @@
       </w:r>
       <w:proofErr w:type="spellEnd"/>
       <w:r>
-        <w:t xml:space="preserve"> було розроблено алгоритм</w:t>
+        <w:t xml:space="preserve"> було розроблено </w:t>
+      </w:r>
+      <w:r>
+        <w:t>метод</w:t>
       </w:r>
       <w:r>
         <w:t xml:space="preserve"> для </w:t>
@@ -12327,6 +12375,7 @@
         <w:t xml:space="preserve"> </w:t>
       </w:r>
       <w:r>
+        <w:lastRenderedPageBreak/>
         <w:t>р</w:t>
       </w:r>
       <w:r>
@@ -12406,7 +12455,6 @@
         <w:t xml:space="preserve"> отримані навички будуть </w:t>
       </w:r>
       <w:r>
-        <w:lastRenderedPageBreak/>
         <w:t xml:space="preserve">дійсними </w:t>
       </w:r>
       <w:r>
@@ -12770,7 +12818,13 @@
     </w:p>
     <w:p>
       <w:r>
-        <w:t xml:space="preserve">У другому розділі пояснювальної записку було </w:t>
+        <w:t>У другому розділі пояснювальної записк</w:t>
+      </w:r>
+      <w:r>
+        <w:t>и</w:t>
+      </w:r>
+      <w:r>
+        <w:t xml:space="preserve"> було </w:t>
       </w:r>
       <w:r>
         <w:t xml:space="preserve">представлено за допомогою діаграми компонентів у нотації </w:t>
@@ -12794,6 +12848,7 @@
         <w:t xml:space="preserve">архітектуру </w:t>
       </w:r>
       <w:r>
+        <w:lastRenderedPageBreak/>
         <w:t xml:space="preserve">індивідуальної </w:t>
       </w:r>
       <w:r>
@@ -12841,11 +12896,7 @@
         <w:t xml:space="preserve">які </w:t>
       </w:r>
       <w:r>
-        <w:t xml:space="preserve">використовуються </w:t>
-      </w:r>
-      <w:r>
-        <w:lastRenderedPageBreak/>
-        <w:t xml:space="preserve">при розробці </w:t>
+        <w:t xml:space="preserve">використовуються при розробці </w:t>
       </w:r>
       <w:r>
         <w:t>програмного забезпечення</w:t>
@@ -12863,7 +12914,13 @@
         <w:t xml:space="preserve"> вакансій для резюме</w:t>
       </w:r>
       <w:r>
-        <w:t xml:space="preserve"> й алгоритм </w:t>
+        <w:t xml:space="preserve"> й </w:t>
+      </w:r>
+      <w:r>
+        <w:t>метод</w:t>
+      </w:r>
+      <w:r>
+        <w:t xml:space="preserve"> </w:t>
       </w:r>
       <w:r>
         <w:t>надання рекомендацій по адаптації резюме</w:t>
@@ -13038,7 +13095,21 @@
           <w:color w:val="000000" w:themeColor="text1"/>
           <w:szCs w:val="28"/>
         </w:rPr>
-        <w:t>сервісу машинного навчання та відповідний моделей машинного навчання, та дозволяє</w:t>
+        <w:t>сервісу машинного навчання та відповідни</w:t>
+      </w:r>
+      <w:r>
+        <w:rPr>
+          <w:color w:val="000000" w:themeColor="text1"/>
+          <w:szCs w:val="28"/>
+        </w:rPr>
+        <w:t>х</w:t>
+      </w:r>
+      <w:r>
+        <w:rPr>
+          <w:color w:val="000000" w:themeColor="text1"/>
+          <w:szCs w:val="28"/>
+        </w:rPr>
+        <w:t xml:space="preserve"> моделей машинного навчання, та дозволяє</w:t>
       </w:r>
       <w:r>
         <w:rPr>
@@ -19398,7 +19469,19 @@
         <w:rPr>
           <w:color w:val="000000" w:themeColor="text1"/>
         </w:rPr>
-        <w:t>алгоритм</w:t>
+        <w:t>мет</w:t>
+      </w:r>
+      <w:r>
+        <w:rPr>
+          <w:color w:val="000000" w:themeColor="text1"/>
+        </w:rPr>
+        <w:t>о</w:t>
+      </w:r>
+      <w:r>
+        <w:rPr>
+          <w:color w:val="000000" w:themeColor="text1"/>
+        </w:rPr>
+        <w:t>д</w:t>
       </w:r>
       <w:r>
         <w:rPr>
@@ -19428,7 +19511,19 @@
         <w:rPr>
           <w:color w:val="000000" w:themeColor="text1"/>
         </w:rPr>
-        <w:t xml:space="preserve">, алгоритм </w:t>
+        <w:t xml:space="preserve">, </w:t>
+      </w:r>
+      <w:r>
+        <w:rPr>
+          <w:color w:val="000000" w:themeColor="text1"/>
+        </w:rPr>
+        <w:t>метод</w:t>
+      </w:r>
+      <w:r>
+        <w:rPr>
+          <w:color w:val="000000" w:themeColor="text1"/>
+        </w:rPr>
+        <w:t xml:space="preserve"> </w:t>
       </w:r>
       <w:r>
         <w:rPr>
@@ -19465,13 +19560,27 @@
         <w:rPr>
           <w:color w:val="000000" w:themeColor="text1"/>
         </w:rPr>
-        <w:t>зазначені алгоритми</w:t>
-      </w:r>
-      <w:r>
-        <w:rPr>
-          <w:color w:val="000000" w:themeColor="text1"/>
-        </w:rPr>
-        <w:t xml:space="preserve"> та </w:t>
+        <w:t xml:space="preserve">зазначені </w:t>
+      </w:r>
+      <w:proofErr w:type="spellStart"/>
+      <w:r>
+        <w:rPr>
+          <w:color w:val="000000" w:themeColor="text1"/>
+        </w:rPr>
+        <w:t>методи</w:t>
+      </w:r>
+      <w:r>
+        <w:rPr>
+          <w:color w:val="000000" w:themeColor="text1"/>
+        </w:rPr>
+        <w:t>та</w:t>
+      </w:r>
+      <w:proofErr w:type="spellEnd"/>
+      <w:r>
+        <w:rPr>
+          <w:color w:val="000000" w:themeColor="text1"/>
+        </w:rPr>
+        <w:t xml:space="preserve"> </w:t>
       </w:r>
       <w:r>
         <w:rPr>
@@ -19496,13 +19605,110 @@
         <w:rPr>
           <w:color w:val="000000" w:themeColor="text1"/>
         </w:rPr>
-        <w:t xml:space="preserve">Мету </w:t>
-      </w:r>
-      <w:r>
-        <w:rPr>
-          <w:color w:val="000000" w:themeColor="text1"/>
-        </w:rPr>
-        <w:t xml:space="preserve">пришвидшення та автоматизації </w:t>
+        <w:t>В першому розділі наведено опис функціональних вимог, матрицю трасування визначених функціональних вимог. В результаті визначено основні задачі, котрі потребують розробки.</w:t>
+      </w:r>
+    </w:p>
+    <w:p>
+      <w:pPr>
+        <w:rPr>
+          <w:color w:val="000000" w:themeColor="text1"/>
+        </w:rPr>
+      </w:pPr>
+      <w:r>
+        <w:rPr>
+          <w:color w:val="000000" w:themeColor="text1"/>
+        </w:rPr>
+        <w:t xml:space="preserve">В другому розділі наведено архітектуру </w:t>
+      </w:r>
+      <w:r>
+        <w:rPr>
+          <w:color w:val="000000" w:themeColor="text1"/>
+          <w:lang w:val="en-US"/>
+        </w:rPr>
+        <w:t>API</w:t>
+      </w:r>
+      <w:r>
+        <w:rPr>
+          <w:color w:val="000000" w:themeColor="text1"/>
+        </w:rPr>
+        <w:t xml:space="preserve"> сервісу машинного навчання, обґрунтування основних засобів розробки та використаних бібліотек, наведено алгоритмічну складову основних розроблених методів: пошуку релевантних вакансій та адаптації резюме до вакансії.</w:t>
+      </w:r>
+    </w:p>
+    <w:p>
+      <w:pPr>
+        <w:rPr>
+          <w:color w:val="000000" w:themeColor="text1"/>
+        </w:rPr>
+      </w:pPr>
+      <w:r>
+        <w:rPr>
+          <w:color w:val="000000" w:themeColor="text1"/>
+        </w:rPr>
+        <w:t xml:space="preserve">В третьому розділі наведено результати аналізу якості та тестування </w:t>
+      </w:r>
+      <w:r>
+        <w:rPr>
+          <w:color w:val="000000" w:themeColor="text1"/>
+          <w:lang w:val="en-US"/>
+        </w:rPr>
+        <w:t>API</w:t>
+      </w:r>
+      <w:r>
+        <w:rPr>
+          <w:color w:val="000000" w:themeColor="text1"/>
+        </w:rPr>
+        <w:t xml:space="preserve"> сервісу машинного навчання.</w:t>
+      </w:r>
+    </w:p>
+    <w:p>
+      <w:pPr>
+        <w:rPr>
+          <w:color w:val="000000" w:themeColor="text1"/>
+        </w:rPr>
+      </w:pPr>
+      <w:r>
+        <w:rPr>
+          <w:color w:val="000000" w:themeColor="text1"/>
+        </w:rPr>
+        <w:t>Мету</w:t>
+      </w:r>
+      <w:r>
+        <w:rPr>
+          <w:color w:val="000000" w:themeColor="text1"/>
+        </w:rPr>
+        <w:t xml:space="preserve"> дипломного </w:t>
+      </w:r>
+      <w:proofErr w:type="spellStart"/>
+      <w:r>
+        <w:rPr>
+          <w:color w:val="000000" w:themeColor="text1"/>
+        </w:rPr>
+        <w:t>проєкту</w:t>
+      </w:r>
+      <w:proofErr w:type="spellEnd"/>
+      <w:r>
+        <w:rPr>
+          <w:color w:val="000000" w:themeColor="text1"/>
+        </w:rPr>
+        <w:t xml:space="preserve"> - </w:t>
+      </w:r>
+      <w:r>
+        <w:rPr>
+          <w:color w:val="000000" w:themeColor="text1"/>
+        </w:rPr>
+        <w:t>пришвидшення та автоматизаці</w:t>
+      </w:r>
+      <w:r>
+        <w:rPr>
+          <w:color w:val="000000" w:themeColor="text1"/>
+        </w:rPr>
+        <w:t>я</w:t>
+      </w:r>
+      <w:r>
+        <w:rPr>
+          <w:color w:val="000000" w:themeColor="text1"/>
+        </w:rPr>
+        <w:t xml:space="preserve"> </w:t>
       </w:r>
       <w:r>
         <w:rPr>
@@ -19551,6 +19757,12 @@
           <w:color w:val="000000" w:themeColor="text1"/>
         </w:rPr>
         <w:t xml:space="preserve"> резюме до конкретної вакансії</w:t>
+      </w:r>
+      <w:r>
+        <w:rPr>
+          <w:color w:val="000000" w:themeColor="text1"/>
+        </w:rPr>
+        <w:t>,</w:t>
       </w:r>
       <w:r>
         <w:rPr>
@@ -19919,21 +20131,12 @@
           <w:color w:val="000000" w:themeColor="text1"/>
         </w:rPr>
       </w:pPr>
-      <w:proofErr w:type="gramStart"/>
       <w:r>
         <w:rPr>
           <w:color w:val="000000" w:themeColor="text1"/>
           <w:lang w:val="en-US"/>
         </w:rPr>
-        <w:t>Translators</w:t>
-      </w:r>
-      <w:proofErr w:type="gramEnd"/>
-      <w:r>
-        <w:rPr>
-          <w:color w:val="000000" w:themeColor="text1"/>
-          <w:lang w:val="en-US"/>
-        </w:rPr>
-        <w:t xml:space="preserve"> documentation. </w:t>
+        <w:t xml:space="preserve">Translators documentation. </w:t>
       </w:r>
       <w:r>
         <w:rPr>
@@ -24668,118 +24871,118 @@
       </w:rPr>
     </w:lvl>
   </w:abstractNum>
-  <w:num w:numId="1" w16cid:durableId="1014649810">
+  <w:num w:numId="1" w16cid:durableId="1362198318">
     <w:abstractNumId w:val="22"/>
   </w:num>
-  <w:num w:numId="2" w16cid:durableId="1972057752">
+  <w:num w:numId="2" w16cid:durableId="1758356074">
     <w:abstractNumId w:val="17"/>
   </w:num>
-  <w:num w:numId="3" w16cid:durableId="930628833">
+  <w:num w:numId="3" w16cid:durableId="661006008">
     <w:abstractNumId w:val="23"/>
   </w:num>
-  <w:num w:numId="4" w16cid:durableId="239488871">
+  <w:num w:numId="4" w16cid:durableId="1648170547">
     <w:abstractNumId w:val="10"/>
   </w:num>
-  <w:num w:numId="5" w16cid:durableId="1376467541">
+  <w:num w:numId="5" w16cid:durableId="982391048">
     <w:abstractNumId w:val="1"/>
   </w:num>
-  <w:num w:numId="6" w16cid:durableId="593246348">
+  <w:num w:numId="6" w16cid:durableId="348798190">
     <w:abstractNumId w:val="11"/>
   </w:num>
-  <w:num w:numId="7" w16cid:durableId="780102828">
+  <w:num w:numId="7" w16cid:durableId="1265109289">
     <w:abstractNumId w:val="12"/>
   </w:num>
-  <w:num w:numId="8" w16cid:durableId="1309283674">
+  <w:num w:numId="8" w16cid:durableId="236210294">
     <w:abstractNumId w:val="3"/>
   </w:num>
-  <w:num w:numId="9" w16cid:durableId="1557356202">
+  <w:num w:numId="9" w16cid:durableId="300036053">
     <w:abstractNumId w:val="21"/>
   </w:num>
-  <w:num w:numId="10" w16cid:durableId="1657563481">
+  <w:num w:numId="10" w16cid:durableId="1122072861">
     <w:abstractNumId w:val="4"/>
   </w:num>
-  <w:num w:numId="11" w16cid:durableId="1298492720">
+  <w:num w:numId="11" w16cid:durableId="2020428313">
     <w:abstractNumId w:val="8"/>
   </w:num>
-  <w:num w:numId="12" w16cid:durableId="535511436">
+  <w:num w:numId="12" w16cid:durableId="1051150624">
     <w:abstractNumId w:val="12"/>
   </w:num>
-  <w:num w:numId="13" w16cid:durableId="898980500">
+  <w:num w:numId="13" w16cid:durableId="1638335464">
     <w:abstractNumId w:val="9"/>
   </w:num>
-  <w:num w:numId="14" w16cid:durableId="1696493538">
+  <w:num w:numId="14" w16cid:durableId="316350665">
     <w:abstractNumId w:val="12"/>
   </w:num>
-  <w:num w:numId="15" w16cid:durableId="1893737549">
+  <w:num w:numId="15" w16cid:durableId="109059068">
     <w:abstractNumId w:val="12"/>
   </w:num>
-  <w:num w:numId="16" w16cid:durableId="1329017073">
+  <w:num w:numId="16" w16cid:durableId="1800372081">
     <w:abstractNumId w:val="12"/>
   </w:num>
-  <w:num w:numId="17" w16cid:durableId="960379856">
+  <w:num w:numId="17" w16cid:durableId="25301598">
     <w:abstractNumId w:val="12"/>
   </w:num>
-  <w:num w:numId="18" w16cid:durableId="1803888610">
+  <w:num w:numId="18" w16cid:durableId="2036881638">
     <w:abstractNumId w:val="12"/>
   </w:num>
-  <w:num w:numId="19" w16cid:durableId="74322605">
+  <w:num w:numId="19" w16cid:durableId="1149635111">
     <w:abstractNumId w:val="14"/>
   </w:num>
-  <w:num w:numId="20" w16cid:durableId="1759709610">
+  <w:num w:numId="20" w16cid:durableId="1435900251">
     <w:abstractNumId w:val="12"/>
   </w:num>
-  <w:num w:numId="21" w16cid:durableId="457914386">
+  <w:num w:numId="21" w16cid:durableId="670061205">
     <w:abstractNumId w:val="25"/>
   </w:num>
-  <w:num w:numId="22" w16cid:durableId="1728800434">
+  <w:num w:numId="22" w16cid:durableId="442192489">
     <w:abstractNumId w:val="7"/>
   </w:num>
-  <w:num w:numId="23" w16cid:durableId="1155411238">
+  <w:num w:numId="23" w16cid:durableId="1141464074">
     <w:abstractNumId w:val="12"/>
   </w:num>
-  <w:num w:numId="24" w16cid:durableId="314801765">
+  <w:num w:numId="24" w16cid:durableId="1168518261">
     <w:abstractNumId w:val="12"/>
   </w:num>
-  <w:num w:numId="25" w16cid:durableId="260140235">
+  <w:num w:numId="25" w16cid:durableId="104737789">
     <w:abstractNumId w:val="12"/>
   </w:num>
-  <w:num w:numId="26" w16cid:durableId="138428445">
+  <w:num w:numId="26" w16cid:durableId="447088633">
     <w:abstractNumId w:val="12"/>
   </w:num>
-  <w:num w:numId="27" w16cid:durableId="952325880">
+  <w:num w:numId="27" w16cid:durableId="1478110118">
     <w:abstractNumId w:val="16"/>
   </w:num>
-  <w:num w:numId="28" w16cid:durableId="159977165">
+  <w:num w:numId="28" w16cid:durableId="1584409926">
     <w:abstractNumId w:val="12"/>
   </w:num>
-  <w:num w:numId="29" w16cid:durableId="1311516364">
+  <w:num w:numId="29" w16cid:durableId="763498390">
     <w:abstractNumId w:val="0"/>
   </w:num>
-  <w:num w:numId="30" w16cid:durableId="559095414">
+  <w:num w:numId="30" w16cid:durableId="1069301319">
     <w:abstractNumId w:val="2"/>
   </w:num>
-  <w:num w:numId="31" w16cid:durableId="1469782122">
+  <w:num w:numId="31" w16cid:durableId="440271905">
     <w:abstractNumId w:val="19"/>
   </w:num>
-  <w:num w:numId="32" w16cid:durableId="1378167447">
+  <w:num w:numId="32" w16cid:durableId="1882355602">
     <w:abstractNumId w:val="13"/>
   </w:num>
-  <w:num w:numId="33" w16cid:durableId="2029982467">
+  <w:num w:numId="33" w16cid:durableId="448858011">
     <w:abstractNumId w:val="5"/>
   </w:num>
-  <w:num w:numId="34" w16cid:durableId="1641495511">
+  <w:num w:numId="34" w16cid:durableId="1298489023">
     <w:abstractNumId w:val="6"/>
   </w:num>
-  <w:num w:numId="35" w16cid:durableId="221991176">
+  <w:num w:numId="35" w16cid:durableId="49504492">
     <w:abstractNumId w:val="18"/>
   </w:num>
-  <w:num w:numId="36" w16cid:durableId="537133890">
+  <w:num w:numId="36" w16cid:durableId="1064108258">
     <w:abstractNumId w:val="24"/>
   </w:num>
-  <w:num w:numId="37" w16cid:durableId="818765469">
+  <w:num w:numId="37" w16cid:durableId="954099410">
     <w:abstractNumId w:val="20"/>
   </w:num>
-  <w:num w:numId="38" w16cid:durableId="1462961170">
+  <w:num w:numId="38" w16cid:durableId="1487742914">
     <w:abstractNumId w:val="15"/>
   </w:num>
   <w:numIdMacAtCleanup w:val="11"/>
@@ -26924,7 +27127,7 @@
     </w:pPr>
     <w:rPr>
       <w:sz w:val="24"/>
-      <w:lang w:val="en-UA" w:eastAsia="en-GB"/>
+      <w:lang w:eastAsia="en-GB"/>
     </w:rPr>
   </w:style>
   <w:style w:type="character" w:customStyle="1" w:styleId="normaltextrun">
@@ -26947,6 +27150,22 @@
     <w:rPr>
       <w:color w:val="605E5C"/>
       <w:shd w:val="clear" w:color="auto" w:fill="E1DFDD"/>
+    </w:rPr>
+  </w:style>
+  <w:style w:type="paragraph" w:styleId="Revision">
+    <w:name w:val="Revision"/>
+    <w:hidden/>
+    <w:uiPriority w:val="99"/>
+    <w:semiHidden/>
+    <w:rsid w:val="00DF0020"/>
+    <w:pPr>
+      <w:spacing w:after="0" w:line="240" w:lineRule="auto"/>
+    </w:pPr>
+    <w:rPr>
+      <w:rFonts w:ascii="Times New Roman" w:eastAsia="Times New Roman" w:hAnsi="Times New Roman" w:cs="Times New Roman"/>
+      <w:sz w:val="28"/>
+      <w:szCs w:val="24"/>
+      <w:lang w:val="uk-UA" w:eastAsia="ru-RU"/>
     </w:rPr>
   </w:style>
 </w:styles>
@@ -27225,7 +27444,7 @@
 </file>
 
 <file path=customXml/itemProps1.xml><?xml version="1.0" encoding="utf-8"?>
-<ds:datastoreItem xmlns:ds="http://schemas.openxmlformats.org/officeDocument/2006/customXml" ds:itemID="{B9F6A1CD-D40E-4DE4-8A72-1F91A5138B5C}">
+<ds:datastoreItem xmlns:ds="http://schemas.openxmlformats.org/officeDocument/2006/customXml" ds:itemID="{3D55A079-E854-4CE3-9007-07CAEDC83225}">
   <ds:schemaRefs>
     <ds:schemaRef ds:uri="http://schemas.openxmlformats.org/officeDocument/2006/bibliography"/>
   </ds:schemaRefs>

</xml_diff>